<commit_message>
docs: updated application layout development
</commit_message>
<xml_diff>
--- a/docs/РАЗРАБОТКА МАКЕТА ПРИЛОЖЕНИЯ.docx
+++ b/docs/РАЗРАБОТКА МАКЕТА ПРИЛОЖЕНИЯ.docx
@@ -1,6 +1,6 @@
 
 <file path=word/document.xml><?xml version="1.0" encoding="utf-8"?>
-<w:document xmlns:wpc="http://schemas.microsoft.com/office/word/2010/wordprocessingCanvas" xmlns:cx="http://schemas.microsoft.com/office/drawing/2014/chartex" xmlns:cx1="http://schemas.microsoft.com/office/drawing/2015/9/8/chartex" xmlns:cx2="http://schemas.microsoft.com/office/drawing/2015/10/21/chartex" xmlns:cx3="http://schemas.microsoft.com/office/drawing/2016/5/9/chartex" xmlns:cx4="http://schemas.microsoft.com/office/drawing/2016/5/10/chartex" xmlns:cx5="http://schemas.microsoft.com/office/drawing/2016/5/11/chartex" xmlns:cx6="http://schemas.microsoft.com/office/drawing/2016/5/12/chartex" xmlns:cx7="http://schemas.microsoft.com/office/drawing/2016/5/13/chartex" xmlns:cx8="http://schemas.microsoft.com/office/drawing/2016/5/14/chartex" xmlns:mc="http://schemas.openxmlformats.org/markup-compatibility/2006" xmlns:aink="http://schemas.microsoft.com/office/drawing/2016/ink" xmlns:am3d="http://schemas.microsoft.com/office/drawing/2017/model3d" xmlns:o="urn:schemas-microsoft-com:office:office" xmlns:oel="http://schemas.microsoft.com/office/2019/extlst" xmlns:r="http://schemas.openxmlformats.org/officeDocument/2006/relationships" xmlns:m="http://schemas.openxmlformats.org/officeDocument/2006/math" xmlns:v="urn:schemas-microsoft-com:vml" xmlns:wp14="http://schemas.microsoft.com/office/word/2010/wordprocessingDrawing" xmlns:wp="http://schemas.openxmlformats.org/drawingml/2006/wordprocessingDrawing" xmlns:w10="urn:schemas-microsoft-com:office:word" xmlns:w="http://schemas.openxmlformats.org/wordprocessingml/2006/main" xmlns:w14="http://schemas.microsoft.com/office/word/2010/wordml" xmlns:w15="http://schemas.microsoft.com/office/word/2012/wordml" xmlns:w16cex="http://schemas.microsoft.com/office/word/2018/wordml/cex" xmlns:w16cid="http://schemas.microsoft.com/office/word/2016/wordml/cid" xmlns:w16="http://schemas.microsoft.com/office/word/2018/wordml" xmlns:w16sdtdh="http://schemas.microsoft.com/office/word/2020/wordml/sdtdatahash" xmlns:w16se="http://schemas.microsoft.com/office/word/2015/wordml/symex" xmlns:wpg="http://schemas.microsoft.com/office/word/2010/wordprocessingGroup" xmlns:wpi="http://schemas.microsoft.com/office/word/2010/wordprocessingInk" xmlns:wne="http://schemas.microsoft.com/office/word/2006/wordml" xmlns:wps="http://schemas.microsoft.com/office/word/2010/wordprocessingShape" mc:Ignorable="w14 w15 w16se w16cid w16 w16cex w16sdtdh wp14">
+<w:document xmlns:wpc="http://schemas.microsoft.com/office/word/2010/wordprocessingCanvas" xmlns:mc="http://schemas.openxmlformats.org/markup-compatibility/2006" xmlns:o="urn:schemas-microsoft-com:office:office" xmlns:r="http://schemas.openxmlformats.org/officeDocument/2006/relationships" xmlns:m="http://schemas.openxmlformats.org/officeDocument/2006/math" xmlns:v="urn:schemas-microsoft-com:vml" xmlns:wp14="http://schemas.microsoft.com/office/word/2010/wordprocessingDrawing" xmlns:wp="http://schemas.openxmlformats.org/drawingml/2006/wordprocessingDrawing" xmlns:w10="urn:schemas-microsoft-com:office:word" xmlns:w="http://schemas.openxmlformats.org/wordprocessingml/2006/main" xmlns:w14="http://schemas.microsoft.com/office/word/2010/wordml" xmlns:wpg="http://schemas.microsoft.com/office/word/2010/wordprocessingGroup" xmlns:wpi="http://schemas.microsoft.com/office/word/2010/wordprocessingInk" xmlns:wne="http://schemas.microsoft.com/office/word/2006/wordml" xmlns:wps="http://schemas.microsoft.com/office/word/2010/wordprocessingShape" mc:Ignorable="w14 wp14">
   <w:body>
     <w:p>
       <w:pPr>
@@ -32,7 +32,6 @@
           <w:rFonts w:ascii="Times New Roman" w:hAnsi="Times New Roman" w:cs="Times New Roman"/>
           <w:sz w:val="28"/>
           <w:szCs w:val="28"/>
-          <w:lang w:val="en-US"/>
         </w:rPr>
       </w:pPr>
       <w:r>
@@ -51,15 +50,71 @@
           <w:sz w:val="28"/>
           <w:szCs w:val="28"/>
         </w:rPr>
-        <w:t>Мобильное приложение создается для работников, следовательно цвета и дизайн не должны отвлекать от контента</w:t>
-      </w:r>
-      <w:r>
-        <w:rPr>
-          <w:rFonts w:ascii="Times New Roman" w:hAnsi="Times New Roman" w:cs="Times New Roman"/>
-          <w:sz w:val="28"/>
-          <w:szCs w:val="28"/>
-        </w:rPr>
-        <w:t>. Следовательно цвета должны быть более холодными и официальными, а интерфейс не перегружен различными картинками, рисунками, анимациями и т.п.</w:t>
+        <w:t>Мобильное приложение создается для работников, цвета и дизайн не должны отвлек</w:t>
+      </w:r>
+      <w:r>
+        <w:rPr>
+          <w:rFonts w:ascii="Times New Roman" w:hAnsi="Times New Roman" w:cs="Times New Roman"/>
+          <w:sz w:val="28"/>
+          <w:szCs w:val="28"/>
+        </w:rPr>
+        <w:t>ать от контента. Ц</w:t>
+      </w:r>
+      <w:r>
+        <w:rPr>
+          <w:rFonts w:ascii="Times New Roman" w:hAnsi="Times New Roman" w:cs="Times New Roman"/>
+          <w:sz w:val="28"/>
+          <w:szCs w:val="28"/>
+        </w:rPr>
+        <w:t>вет</w:t>
+      </w:r>
+      <w:r>
+        <w:rPr>
+          <w:rFonts w:ascii="Times New Roman" w:hAnsi="Times New Roman" w:cs="Times New Roman"/>
+          <w:sz w:val="28"/>
+          <w:szCs w:val="28"/>
+        </w:rPr>
+        <w:t xml:space="preserve">а должны быть более холодными, </w:t>
+      </w:r>
+      <w:r>
+        <w:rPr>
+          <w:rFonts w:ascii="Times New Roman" w:hAnsi="Times New Roman" w:cs="Times New Roman"/>
+          <w:sz w:val="28"/>
+          <w:szCs w:val="28"/>
+        </w:rPr>
+        <w:t>официальными</w:t>
+      </w:r>
+      <w:r>
+        <w:rPr>
+          <w:rFonts w:ascii="Times New Roman" w:hAnsi="Times New Roman" w:cs="Times New Roman"/>
+          <w:sz w:val="28"/>
+          <w:szCs w:val="28"/>
+        </w:rPr>
+        <w:t>, нейтральными. И</w:t>
+      </w:r>
+      <w:r>
+        <w:rPr>
+          <w:rFonts w:ascii="Times New Roman" w:hAnsi="Times New Roman" w:cs="Times New Roman"/>
+          <w:sz w:val="28"/>
+          <w:szCs w:val="28"/>
+        </w:rPr>
+        <w:t>нтерфейс не перегружен различными к</w:t>
+      </w:r>
+      <w:r>
+        <w:rPr>
+          <w:rFonts w:ascii="Times New Roman" w:hAnsi="Times New Roman" w:cs="Times New Roman"/>
+          <w:sz w:val="28"/>
+          <w:szCs w:val="28"/>
+        </w:rPr>
+        <w:t>артинками, рисунками, анимациями</w:t>
+      </w:r>
+      <w:r>
+        <w:rPr>
+          <w:rFonts w:ascii="Times New Roman" w:hAnsi="Times New Roman" w:cs="Times New Roman"/>
+          <w:sz w:val="28"/>
+          <w:szCs w:val="28"/>
+        </w:rPr>
+        <w:t xml:space="preserve"> и т.п.</w:t>
       </w:r>
     </w:p>
     <w:p>
@@ -91,23 +146,26 @@
     <w:p>
       <w:pPr>
         <w:spacing w:after="0" w:line="360" w:lineRule="auto"/>
-        <w:rPr>
-          <w:rFonts w:ascii="Times New Roman" w:hAnsi="Times New Roman" w:cs="Times New Roman"/>
-          <w:b/>
-          <w:bCs/>
-          <w:sz w:val="28"/>
-          <w:szCs w:val="28"/>
-        </w:rPr>
-      </w:pPr>
-      <w:r>
-        <w:rPr>
-          <w:rFonts w:ascii="Times New Roman" w:hAnsi="Times New Roman" w:cs="Times New Roman"/>
-          <w:b/>
-          <w:bCs/>
-          <w:sz w:val="28"/>
-          <w:szCs w:val="28"/>
-        </w:rPr>
-        <w:tab/>
+        <w:ind w:firstLine="708"/>
+        <w:jc w:val="both"/>
+        <w:rPr>
+          <w:rFonts w:ascii="Times New Roman" w:hAnsi="Times New Roman" w:cs="Times New Roman"/>
+          <w:b/>
+          <w:bCs/>
+          <w:sz w:val="28"/>
+          <w:szCs w:val="28"/>
+          <w:lang w:val="en-US" w:eastAsia="ru-RU"/>
+        </w:rPr>
+      </w:pPr>
+      <w:r>
+        <w:rPr>
+          <w:rFonts w:ascii="Times New Roman" w:hAnsi="Times New Roman" w:cs="Times New Roman"/>
+          <w:b/>
+          <w:bCs/>
+          <w:sz w:val="28"/>
+          <w:szCs w:val="28"/>
+          <w:lang w:eastAsia="ru-RU"/>
+        </w:rPr>
         <w:t>Для темной темы</w:t>
       </w:r>
       <w:r>
@@ -117,6 +175,7 @@
           <w:bCs/>
           <w:sz w:val="28"/>
           <w:szCs w:val="28"/>
+          <w:lang w:val="en-US" w:eastAsia="ru-RU"/>
         </w:rPr>
         <w:t>:</w:t>
       </w:r>
@@ -124,9 +183,11 @@
     <w:p>
       <w:pPr>
         <w:spacing w:after="0" w:line="360" w:lineRule="auto"/>
-        <w:rPr>
+        <w:jc w:val="both"/>
+        <w:rPr>
+          <w:rFonts w:ascii="Times New Roman" w:hAnsi="Times New Roman" w:cs="Times New Roman"/>
           <w:noProof/>
-          <w:lang w:val="en-US"/>
+          <w:sz w:val="28"/>
         </w:rPr>
       </w:pPr>
       <w:r>
@@ -164,6 +225,7 @@
           <w:rFonts w:ascii="Times New Roman" w:eastAsia="Times New Roman" w:hAnsi="Times New Roman" w:cs="Times New Roman"/>
           <w:caps/>
           <w:kern w:val="0"/>
+          <w:sz w:val="28"/>
           <w:lang w:eastAsia="ru-RU"/>
           <w14:ligatures w14:val="none"/>
         </w:rPr>
@@ -171,9 +233,19 @@
       </w:r>
       <w:r>
         <w:rPr>
+          <w:rFonts w:ascii="Times New Roman" w:hAnsi="Times New Roman" w:cs="Times New Roman"/>
           <w:noProof/>
+          <w:sz w:val="28"/>
         </w:rPr>
         <w:t xml:space="preserve"> </w:t>
+      </w:r>
+      <w:r>
+        <w:rPr>
+          <w:rFonts w:ascii="Times New Roman" w:hAnsi="Times New Roman" w:cs="Times New Roman"/>
+          <w:noProof/>
+          <w:sz w:val="28"/>
+        </w:rPr>
+        <w:t>(Задний фон приложения и элементов)</w:t>
       </w:r>
     </w:p>
     <w:p>
@@ -191,118 +263,16 @@
         <w:rPr>
           <w:rFonts w:ascii="Times New Roman" w:eastAsia="Times New Roman" w:hAnsi="Times New Roman" w:cs="Times New Roman"/>
           <w:caps/>
+          <w:noProof/>
           <w:kern w:val="0"/>
           <w:lang w:eastAsia="ru-RU"/>
           <w14:ligatures w14:val="none"/>
         </w:rPr>
         <w:drawing>
-          <wp:inline distT="0" distB="0" distL="0" distR="0" wp14:anchorId="08D3451E" wp14:editId="2C0F3B5C">
-            <wp:extent cx="638264" cy="323895"/>
-            <wp:effectExtent l="0" t="0" r="9525" b="0"/>
+          <wp:inline distT="0" distB="0" distL="0" distR="0" wp14:anchorId="08D3451E" wp14:editId="51DD8A54">
+            <wp:extent cx="742950" cy="377019"/>
+            <wp:effectExtent l="0" t="0" r="0" b="4445"/>
             <wp:docPr id="1" name="Рисунок 1"/>
-            <wp:cNvGraphicFramePr>
-              <a:graphicFrameLocks xmlns:a="http://schemas.openxmlformats.org/drawingml/2006/main" noChangeAspect="1"/>
-            </wp:cNvGraphicFramePr>
-            <a:graphic xmlns:a="http://schemas.openxmlformats.org/drawingml/2006/main">
-              <a:graphicData uri="http://schemas.openxmlformats.org/drawingml/2006/picture">
-                <pic:pic xmlns:pic="http://schemas.openxmlformats.org/drawingml/2006/picture">
-                  <pic:nvPicPr>
-                    <pic:cNvPr id="1" name=""/>
-                    <pic:cNvPicPr/>
-                  </pic:nvPicPr>
-                  <pic:blipFill>
-                    <a:blip r:embed="rId5"/>
-                    <a:stretch>
-                      <a:fillRect/>
-                    </a:stretch>
-                  </pic:blipFill>
-                  <pic:spPr>
-                    <a:xfrm>
-                      <a:off x="0" y="0"/>
-                      <a:ext cx="638264" cy="323895"/>
-                    </a:xfrm>
-                    <a:prstGeom prst="rect">
-                      <a:avLst/>
-                    </a:prstGeom>
-                  </pic:spPr>
-                </pic:pic>
-              </a:graphicData>
-            </a:graphic>
-          </wp:inline>
-        </w:drawing>
-      </w:r>
-    </w:p>
-    <w:p>
-      <w:pPr>
-        <w:rPr>
-          <w:rFonts w:ascii="Segoe UI" w:eastAsia="Times New Roman" w:hAnsi="Segoe UI" w:cs="Segoe UI"/>
-          <w:color w:val="000000"/>
-          <w:kern w:val="0"/>
-          <w:sz w:val="27"/>
-          <w:szCs w:val="27"/>
-          <w:lang w:eastAsia="ru-RU"/>
-          <w14:ligatures w14:val="none"/>
-        </w:rPr>
-      </w:pPr>
-      <w:r>
-        <w:rPr>
-          <w:rFonts w:ascii="Times New Roman" w:hAnsi="Times New Roman" w:cs="Times New Roman"/>
-          <w:b/>
-          <w:bCs/>
-          <w:sz w:val="28"/>
-          <w:szCs w:val="28"/>
-        </w:rPr>
-        <w:t>Вторичный цвет</w:t>
-      </w:r>
-      <w:r>
-        <w:rPr>
-          <w:rFonts w:ascii="Times New Roman" w:hAnsi="Times New Roman" w:cs="Times New Roman"/>
-          <w:b/>
-          <w:bCs/>
-          <w:sz w:val="28"/>
-          <w:szCs w:val="28"/>
-          <w:lang w:val="en-US"/>
-        </w:rPr>
-        <w:t xml:space="preserve">: </w:t>
-      </w:r>
-      <w:r>
-        <w:rPr>
-          <w:rFonts w:ascii="Segoe UI" w:eastAsia="Times New Roman" w:hAnsi="Segoe UI" w:cs="Segoe UI"/>
-          <w:color w:val="000000"/>
-          <w:kern w:val="0"/>
-          <w:sz w:val="27"/>
-          <w:szCs w:val="27"/>
-          <w:lang w:eastAsia="ru-RU"/>
-          <w14:ligatures w14:val="none"/>
-        </w:rPr>
-        <w:t>#FBF4F4</w:t>
-      </w:r>
-    </w:p>
-    <w:p>
-      <w:pPr>
-        <w:spacing w:after="0" w:line="360" w:lineRule="auto"/>
-        <w:rPr>
-          <w:rFonts w:ascii="Times New Roman" w:hAnsi="Times New Roman" w:cs="Times New Roman"/>
-          <w:b/>
-          <w:bCs/>
-          <w:sz w:val="28"/>
-          <w:szCs w:val="28"/>
-        </w:rPr>
-      </w:pPr>
-      <w:r>
-        <w:rPr>
-          <w:rFonts w:ascii="Times New Roman" w:hAnsi="Times New Roman" w:cs="Times New Roman"/>
-          <w:b/>
-          <w:bCs/>
-          <w:sz w:val="28"/>
-          <w:szCs w:val="28"/>
-          <w:lang w:val="en-US"/>
-        </w:rPr>
-        <w:drawing>
-          <wp:inline distT="0" distB="0" distL="0" distR="0" wp14:anchorId="36438744" wp14:editId="57A91444">
-            <wp:extent cx="638264" cy="295316"/>
-            <wp:effectExtent l="0" t="0" r="9525" b="9525"/>
-            <wp:docPr id="2" name="Рисунок 2"/>
             <wp:cNvGraphicFramePr>
               <a:graphicFrameLocks xmlns:a="http://schemas.openxmlformats.org/drawingml/2006/main" noChangeAspect="1"/>
             </wp:cNvGraphicFramePr>
@@ -322,7 +292,7 @@
                   <pic:spPr>
                     <a:xfrm>
                       <a:off x="0" y="0"/>
-                      <a:ext cx="638264" cy="295316"/>
+                      <a:ext cx="743054" cy="377072"/>
                     </a:xfrm>
                     <a:prstGeom prst="rect">
                       <a:avLst/>
@@ -338,6 +308,122 @@
     <w:p>
       <w:pPr>
         <w:spacing w:after="0" w:line="360" w:lineRule="auto"/>
+        <w:jc w:val="both"/>
+        <w:rPr>
+          <w:rFonts w:ascii="Times New Roman" w:eastAsia="Times New Roman" w:hAnsi="Times New Roman" w:cs="Times New Roman"/>
+          <w:color w:val="000000"/>
+          <w:kern w:val="0"/>
+          <w:sz w:val="28"/>
+          <w:szCs w:val="27"/>
+          <w:lang w:eastAsia="ru-RU"/>
+          <w14:ligatures w14:val="none"/>
+        </w:rPr>
+      </w:pPr>
+      <w:r>
+        <w:rPr>
+          <w:rFonts w:ascii="Times New Roman" w:hAnsi="Times New Roman" w:cs="Times New Roman"/>
+          <w:b/>
+          <w:bCs/>
+          <w:sz w:val="28"/>
+          <w:szCs w:val="28"/>
+        </w:rPr>
+        <w:t>Вторичный цвет</w:t>
+      </w:r>
+      <w:r>
+        <w:rPr>
+          <w:rFonts w:ascii="Times New Roman" w:hAnsi="Times New Roman" w:cs="Times New Roman"/>
+          <w:b/>
+          <w:bCs/>
+          <w:sz w:val="28"/>
+          <w:szCs w:val="28"/>
+        </w:rPr>
+        <w:t xml:space="preserve">: </w:t>
+      </w:r>
+      <w:r>
+        <w:rPr>
+          <w:rFonts w:ascii="Segoe UI" w:eastAsia="Times New Roman" w:hAnsi="Segoe UI" w:cs="Segoe UI"/>
+          <w:color w:val="000000"/>
+          <w:kern w:val="0"/>
+          <w:sz w:val="27"/>
+          <w:szCs w:val="27"/>
+          <w:lang w:eastAsia="ru-RU"/>
+          <w14:ligatures w14:val="none"/>
+        </w:rPr>
+        <w:t>#</w:t>
+      </w:r>
+      <w:r>
+        <w:rPr>
+          <w:rFonts w:ascii="Times New Roman" w:eastAsia="Times New Roman" w:hAnsi="Times New Roman" w:cs="Times New Roman"/>
+          <w:color w:val="000000"/>
+          <w:kern w:val="0"/>
+          <w:sz w:val="28"/>
+          <w:szCs w:val="27"/>
+          <w:lang w:eastAsia="ru-RU"/>
+          <w14:ligatures w14:val="none"/>
+        </w:rPr>
+        <w:t>686666 (Фон элементов списков, списка)</w:t>
+      </w:r>
+    </w:p>
+    <w:p>
+      <w:pPr>
+        <w:spacing w:after="0" w:line="360" w:lineRule="auto"/>
+        <w:rPr>
+          <w:rFonts w:ascii="Times New Roman" w:hAnsi="Times New Roman" w:cs="Times New Roman"/>
+          <w:b/>
+          <w:bCs/>
+          <w:sz w:val="28"/>
+          <w:szCs w:val="28"/>
+        </w:rPr>
+      </w:pPr>
+      <w:r>
+        <w:rPr>
+          <w:rFonts w:ascii="Times New Roman" w:hAnsi="Times New Roman" w:cs="Times New Roman"/>
+          <w:b/>
+          <w:bCs/>
+          <w:sz w:val="28"/>
+          <w:szCs w:val="28"/>
+        </w:rPr>
+        <w:drawing>
+          <wp:inline distT="0" distB="0" distL="0" distR="0" wp14:anchorId="47F77FC4" wp14:editId="7CED4DA7">
+            <wp:extent cx="790685" cy="362001"/>
+            <wp:effectExtent l="0" t="0" r="0" b="0"/>
+            <wp:docPr id="3" name="Рисунок 3"/>
+            <wp:cNvGraphicFramePr>
+              <a:graphicFrameLocks xmlns:a="http://schemas.openxmlformats.org/drawingml/2006/main" noChangeAspect="1"/>
+            </wp:cNvGraphicFramePr>
+            <a:graphic xmlns:a="http://schemas.openxmlformats.org/drawingml/2006/main">
+              <a:graphicData uri="http://schemas.openxmlformats.org/drawingml/2006/picture">
+                <pic:pic xmlns:pic="http://schemas.openxmlformats.org/drawingml/2006/picture">
+                  <pic:nvPicPr>
+                    <pic:cNvPr id="0" name=""/>
+                    <pic:cNvPicPr/>
+                  </pic:nvPicPr>
+                  <pic:blipFill>
+                    <a:blip r:embed="rId7"/>
+                    <a:stretch>
+                      <a:fillRect/>
+                    </a:stretch>
+                  </pic:blipFill>
+                  <pic:spPr>
+                    <a:xfrm>
+                      <a:off x="0" y="0"/>
+                      <a:ext cx="790685" cy="362001"/>
+                    </a:xfrm>
+                    <a:prstGeom prst="rect">
+                      <a:avLst/>
+                    </a:prstGeom>
+                  </pic:spPr>
+                </pic:pic>
+              </a:graphicData>
+            </a:graphic>
+          </wp:inline>
+        </w:drawing>
+      </w:r>
+    </w:p>
+    <w:p>
+      <w:pPr>
+        <w:spacing w:after="0" w:line="360" w:lineRule="auto"/>
+        <w:jc w:val="both"/>
         <w:rPr>
           <w:rFonts w:ascii="Times New Roman" w:hAnsi="Times New Roman" w:cs="Times New Roman"/>
           <w:b/>
@@ -356,6 +442,1114 @@
         </w:rPr>
         <w:t>Акцентный цвет</w:t>
       </w:r>
+      <w:r>
+        <w:rPr>
+          <w:rFonts w:ascii="Times New Roman" w:hAnsi="Times New Roman" w:cs="Times New Roman"/>
+          <w:b/>
+          <w:bCs/>
+          <w:sz w:val="28"/>
+          <w:szCs w:val="28"/>
+        </w:rPr>
+        <w:t xml:space="preserve">: </w:t>
+      </w:r>
+      <w:r>
+        <w:rPr>
+          <w:rFonts w:ascii="Times New Roman" w:hAnsi="Times New Roman" w:cs="Times New Roman"/>
+          <w:sz w:val="28"/>
+        </w:rPr>
+        <w:t>#</w:t>
+      </w:r>
+      <w:r>
+        <w:rPr>
+          <w:rFonts w:ascii="Times New Roman" w:hAnsi="Times New Roman" w:cs="Times New Roman"/>
+          <w:sz w:val="28"/>
+          <w:lang w:val="en-US"/>
+        </w:rPr>
+        <w:t>FBF</w:t>
+      </w:r>
+      <w:r>
+        <w:rPr>
+          <w:rFonts w:ascii="Times New Roman" w:hAnsi="Times New Roman" w:cs="Times New Roman"/>
+          <w:sz w:val="28"/>
+        </w:rPr>
+        <w:t>4</w:t>
+      </w:r>
+      <w:r>
+        <w:rPr>
+          <w:rFonts w:ascii="Times New Roman" w:hAnsi="Times New Roman" w:cs="Times New Roman"/>
+          <w:sz w:val="28"/>
+          <w:lang w:val="en-US"/>
+        </w:rPr>
+        <w:t>F</w:t>
+      </w:r>
+      <w:r>
+        <w:rPr>
+          <w:rFonts w:ascii="Times New Roman" w:hAnsi="Times New Roman" w:cs="Times New Roman"/>
+          <w:sz w:val="28"/>
+        </w:rPr>
+        <w:t>4 (Фон кнопок, области заголовок)</w:t>
+      </w:r>
+    </w:p>
+    <w:p>
+      <w:pPr>
+        <w:spacing w:after="0" w:line="360" w:lineRule="auto"/>
+        <w:rPr>
+          <w:rFonts w:ascii="Times New Roman" w:hAnsi="Times New Roman" w:cs="Times New Roman"/>
+          <w:b/>
+          <w:bCs/>
+          <w:sz w:val="28"/>
+          <w:szCs w:val="28"/>
+          <w:lang w:val="en-US"/>
+        </w:rPr>
+      </w:pPr>
+      <w:r>
+        <w:rPr>
+          <w:rFonts w:ascii="Times New Roman" w:hAnsi="Times New Roman" w:cs="Times New Roman"/>
+          <w:b/>
+          <w:bCs/>
+          <w:sz w:val="28"/>
+          <w:szCs w:val="28"/>
+        </w:rPr>
+        <w:drawing>
+          <wp:inline distT="0" distB="0" distL="0" distR="0" wp14:anchorId="4A4B1678" wp14:editId="3DA9CC9D">
+            <wp:extent cx="838317" cy="323895"/>
+            <wp:effectExtent l="0" t="0" r="0" b="0"/>
+            <wp:docPr id="4" name="Рисунок 4"/>
+            <wp:cNvGraphicFramePr>
+              <a:graphicFrameLocks xmlns:a="http://schemas.openxmlformats.org/drawingml/2006/main" noChangeAspect="1"/>
+            </wp:cNvGraphicFramePr>
+            <a:graphic xmlns:a="http://schemas.openxmlformats.org/drawingml/2006/main">
+              <a:graphicData uri="http://schemas.openxmlformats.org/drawingml/2006/picture">
+                <pic:pic xmlns:pic="http://schemas.openxmlformats.org/drawingml/2006/picture">
+                  <pic:nvPicPr>
+                    <pic:cNvPr id="0" name=""/>
+                    <pic:cNvPicPr/>
+                  </pic:nvPicPr>
+                  <pic:blipFill>
+                    <a:blip r:embed="rId8"/>
+                    <a:stretch>
+                      <a:fillRect/>
+                    </a:stretch>
+                  </pic:blipFill>
+                  <pic:spPr>
+                    <a:xfrm>
+                      <a:off x="0" y="0"/>
+                      <a:ext cx="838317" cy="323895"/>
+                    </a:xfrm>
+                    <a:prstGeom prst="rect">
+                      <a:avLst/>
+                    </a:prstGeom>
+                  </pic:spPr>
+                </pic:pic>
+              </a:graphicData>
+            </a:graphic>
+          </wp:inline>
+        </w:drawing>
+      </w:r>
+    </w:p>
+    <w:p>
+      <w:pPr>
+        <w:spacing w:after="0" w:line="360" w:lineRule="auto"/>
+        <w:rPr>
+          <w:rFonts w:ascii="Times New Roman" w:hAnsi="Times New Roman" w:cs="Times New Roman"/>
+          <w:b/>
+          <w:bCs/>
+          <w:sz w:val="28"/>
+          <w:szCs w:val="28"/>
+        </w:rPr>
+      </w:pPr>
+      <w:r>
+        <w:rPr>
+          <w:rFonts w:ascii="Times New Roman" w:hAnsi="Times New Roman" w:cs="Times New Roman"/>
+          <w:b/>
+          <w:bCs/>
+          <w:sz w:val="28"/>
+          <w:szCs w:val="28"/>
+        </w:rPr>
+        <w:t>Дополнительный цвет</w:t>
+      </w:r>
+      <w:r>
+        <w:rPr>
+          <w:rFonts w:ascii="Times New Roman" w:hAnsi="Times New Roman" w:cs="Times New Roman"/>
+          <w:b/>
+          <w:bCs/>
+          <w:sz w:val="28"/>
+          <w:szCs w:val="28"/>
+          <w:lang w:val="en-US"/>
+        </w:rPr>
+        <w:t xml:space="preserve">: </w:t>
+      </w:r>
+      <w:r>
+        <w:rPr>
+          <w:rFonts w:ascii="Times New Roman" w:hAnsi="Times New Roman" w:cs="Times New Roman"/>
+          <w:bCs/>
+          <w:sz w:val="28"/>
+          <w:szCs w:val="28"/>
+          <w:lang w:val="en-US"/>
+        </w:rPr>
+        <w:t>#000000 (</w:t>
+      </w:r>
+      <w:r>
+        <w:rPr>
+          <w:rFonts w:ascii="Times New Roman" w:hAnsi="Times New Roman" w:cs="Times New Roman"/>
+          <w:bCs/>
+          <w:sz w:val="28"/>
+          <w:szCs w:val="28"/>
+        </w:rPr>
+        <w:t>Текст</w:t>
+      </w:r>
+      <w:r>
+        <w:rPr>
+          <w:rFonts w:ascii="Times New Roman" w:hAnsi="Times New Roman" w:cs="Times New Roman"/>
+          <w:bCs/>
+          <w:sz w:val="28"/>
+          <w:szCs w:val="28"/>
+          <w:lang w:val="en-US"/>
+        </w:rPr>
+        <w:t>)</w:t>
+      </w:r>
+    </w:p>
+    <w:p>
+      <w:pPr>
+        <w:spacing w:after="0" w:line="360" w:lineRule="auto"/>
+        <w:rPr>
+          <w:rFonts w:ascii="Times New Roman" w:hAnsi="Times New Roman" w:cs="Times New Roman"/>
+          <w:b/>
+          <w:bCs/>
+          <w:sz w:val="28"/>
+          <w:szCs w:val="28"/>
+        </w:rPr>
+      </w:pPr>
+      <w:r>
+        <w:rPr>
+          <w:rFonts w:ascii="Times New Roman" w:hAnsi="Times New Roman" w:cs="Times New Roman"/>
+          <w:b/>
+          <w:bCs/>
+          <w:sz w:val="28"/>
+          <w:szCs w:val="28"/>
+        </w:rPr>
+        <w:drawing>
+          <wp:inline distT="0" distB="0" distL="0" distR="0" wp14:anchorId="2D0D0763" wp14:editId="4EDE4FF7">
+            <wp:extent cx="790575" cy="400291"/>
+            <wp:effectExtent l="0" t="0" r="0" b="0"/>
+            <wp:docPr id="5" name="Рисунок 5"/>
+            <wp:cNvGraphicFramePr>
+              <a:graphicFrameLocks xmlns:a="http://schemas.openxmlformats.org/drawingml/2006/main" noChangeAspect="1"/>
+            </wp:cNvGraphicFramePr>
+            <a:graphic xmlns:a="http://schemas.openxmlformats.org/drawingml/2006/main">
+              <a:graphicData uri="http://schemas.openxmlformats.org/drawingml/2006/picture">
+                <pic:pic xmlns:pic="http://schemas.openxmlformats.org/drawingml/2006/picture">
+                  <pic:nvPicPr>
+                    <pic:cNvPr id="0" name=""/>
+                    <pic:cNvPicPr/>
+                  </pic:nvPicPr>
+                  <pic:blipFill>
+                    <a:blip r:embed="rId9"/>
+                    <a:stretch>
+                      <a:fillRect/>
+                    </a:stretch>
+                  </pic:blipFill>
+                  <pic:spPr>
+                    <a:xfrm>
+                      <a:off x="0" y="0"/>
+                      <a:ext cx="790686" cy="400347"/>
+                    </a:xfrm>
+                    <a:prstGeom prst="rect">
+                      <a:avLst/>
+                    </a:prstGeom>
+                  </pic:spPr>
+                </pic:pic>
+              </a:graphicData>
+            </a:graphic>
+          </wp:inline>
+        </w:drawing>
+      </w:r>
+    </w:p>
+    <w:p>
+      <w:pPr>
+        <w:spacing w:after="0" w:line="360" w:lineRule="auto"/>
+        <w:rPr>
+          <w:rFonts w:ascii="Times New Roman" w:hAnsi="Times New Roman" w:cs="Times New Roman"/>
+          <w:b/>
+          <w:bCs/>
+          <w:sz w:val="28"/>
+          <w:szCs w:val="28"/>
+          <w:lang w:val="en-US"/>
+        </w:rPr>
+      </w:pPr>
+      <w:r>
+        <w:rPr>
+          <w:rFonts w:ascii="Times New Roman" w:hAnsi="Times New Roman" w:cs="Times New Roman"/>
+          <w:b/>
+          <w:bCs/>
+          <w:sz w:val="28"/>
+          <w:szCs w:val="28"/>
+        </w:rPr>
+        <w:tab/>
+        <w:t>Для светлой темы</w:t>
+      </w:r>
+      <w:r>
+        <w:rPr>
+          <w:rFonts w:ascii="Times New Roman" w:hAnsi="Times New Roman" w:cs="Times New Roman"/>
+          <w:b/>
+          <w:bCs/>
+          <w:sz w:val="28"/>
+          <w:szCs w:val="28"/>
+          <w:lang w:val="en-US"/>
+        </w:rPr>
+        <w:t>:</w:t>
+      </w:r>
+    </w:p>
+    <w:p>
+      <w:pPr>
+        <w:spacing w:after="0" w:line="360" w:lineRule="auto"/>
+        <w:jc w:val="both"/>
+        <w:rPr>
+          <w:rFonts w:ascii="Times New Roman" w:hAnsi="Times New Roman" w:cs="Times New Roman"/>
+          <w:noProof/>
+          <w:sz w:val="28"/>
+        </w:rPr>
+      </w:pPr>
+      <w:r>
+        <w:rPr>
+          <w:rFonts w:ascii="Times New Roman" w:hAnsi="Times New Roman" w:cs="Times New Roman"/>
+          <w:b/>
+          <w:bCs/>
+          <w:sz w:val="28"/>
+          <w:szCs w:val="28"/>
+        </w:rPr>
+        <w:t>Главный цвет</w:t>
+      </w:r>
+      <w:r>
+        <w:rPr>
+          <w:rFonts w:ascii="Times New Roman" w:hAnsi="Times New Roman" w:cs="Times New Roman"/>
+          <w:b/>
+          <w:bCs/>
+          <w:sz w:val="28"/>
+          <w:szCs w:val="28"/>
+        </w:rPr>
+        <w:t>:</w:t>
+      </w:r>
+      <w:r>
+        <w:rPr>
+          <w:rFonts w:ascii="Times New Roman" w:eastAsia="Times New Roman" w:hAnsi="Times New Roman" w:cs="Times New Roman"/>
+          <w:caps/>
+          <w:kern w:val="0"/>
+          <w:lang w:eastAsia="ru-RU"/>
+          <w14:ligatures w14:val="none"/>
+        </w:rPr>
+        <w:t xml:space="preserve"> </w:t>
+      </w:r>
+      <w:r>
+        <w:rPr>
+          <w:rFonts w:ascii="Times New Roman" w:eastAsia="Times New Roman" w:hAnsi="Times New Roman" w:cs="Times New Roman"/>
+          <w:caps/>
+          <w:kern w:val="0"/>
+          <w:sz w:val="28"/>
+          <w:lang w:eastAsia="ru-RU"/>
+          <w14:ligatures w14:val="none"/>
+        </w:rPr>
+        <w:t>#</w:t>
+      </w:r>
+      <w:r>
+        <w:rPr>
+          <w:rFonts w:ascii="Times New Roman" w:eastAsia="Times New Roman" w:hAnsi="Times New Roman" w:cs="Times New Roman"/>
+          <w:caps/>
+          <w:kern w:val="0"/>
+          <w:sz w:val="28"/>
+          <w:lang w:eastAsia="ru-RU"/>
+          <w14:ligatures w14:val="none"/>
+        </w:rPr>
+        <w:t>DBDBDB</w:t>
+      </w:r>
+      <w:r>
+        <w:rPr>
+          <w:rFonts w:ascii="Times New Roman" w:hAnsi="Times New Roman" w:cs="Times New Roman"/>
+          <w:noProof/>
+          <w:sz w:val="28"/>
+        </w:rPr>
+        <w:t xml:space="preserve"> (Задний фон приложения и элементов)</w:t>
+      </w:r>
+    </w:p>
+    <w:p>
+      <w:pPr>
+        <w:spacing w:after="0" w:line="360" w:lineRule="auto"/>
+        <w:rPr>
+          <w:rFonts w:ascii="Times New Roman" w:hAnsi="Times New Roman" w:cs="Times New Roman"/>
+          <w:b/>
+          <w:bCs/>
+          <w:sz w:val="28"/>
+          <w:szCs w:val="28"/>
+          <w:lang w:val="en-US"/>
+        </w:rPr>
+      </w:pPr>
+      <w:r>
+        <w:rPr>
+          <w:rFonts w:ascii="Times New Roman" w:hAnsi="Times New Roman" w:cs="Times New Roman"/>
+          <w:b/>
+          <w:bCs/>
+          <w:sz w:val="28"/>
+          <w:szCs w:val="28"/>
+        </w:rPr>
+        <w:drawing>
+          <wp:inline distT="0" distB="0" distL="0" distR="0" wp14:anchorId="4B3E1FE1" wp14:editId="682F9F6D">
+            <wp:extent cx="790573" cy="400050"/>
+            <wp:effectExtent l="0" t="0" r="0" b="0"/>
+            <wp:docPr id="6" name="Рисунок 6"/>
+            <wp:cNvGraphicFramePr>
+              <a:graphicFrameLocks xmlns:a="http://schemas.openxmlformats.org/drawingml/2006/main" noChangeAspect="1"/>
+            </wp:cNvGraphicFramePr>
+            <a:graphic xmlns:a="http://schemas.openxmlformats.org/drawingml/2006/main">
+              <a:graphicData uri="http://schemas.openxmlformats.org/drawingml/2006/picture">
+                <pic:pic xmlns:pic="http://schemas.openxmlformats.org/drawingml/2006/picture">
+                  <pic:nvPicPr>
+                    <pic:cNvPr id="0" name=""/>
+                    <pic:cNvPicPr/>
+                  </pic:nvPicPr>
+                  <pic:blipFill>
+                    <a:blip r:embed="rId10"/>
+                    <a:stretch>
+                      <a:fillRect/>
+                    </a:stretch>
+                  </pic:blipFill>
+                  <pic:spPr>
+                    <a:xfrm>
+                      <a:off x="0" y="0"/>
+                      <a:ext cx="790685" cy="400106"/>
+                    </a:xfrm>
+                    <a:prstGeom prst="rect">
+                      <a:avLst/>
+                    </a:prstGeom>
+                  </pic:spPr>
+                </pic:pic>
+              </a:graphicData>
+            </a:graphic>
+          </wp:inline>
+        </w:drawing>
+      </w:r>
+    </w:p>
+    <w:p>
+      <w:pPr>
+        <w:spacing w:after="0" w:line="360" w:lineRule="auto"/>
+        <w:jc w:val="both"/>
+        <w:rPr>
+          <w:rFonts w:ascii="Times New Roman" w:eastAsia="Times New Roman" w:hAnsi="Times New Roman" w:cs="Times New Roman"/>
+          <w:color w:val="000000"/>
+          <w:kern w:val="0"/>
+          <w:sz w:val="28"/>
+          <w:szCs w:val="27"/>
+          <w:lang w:eastAsia="ru-RU"/>
+          <w14:ligatures w14:val="none"/>
+        </w:rPr>
+      </w:pPr>
+      <w:r>
+        <w:rPr>
+          <w:rFonts w:ascii="Times New Roman" w:hAnsi="Times New Roman" w:cs="Times New Roman"/>
+          <w:b/>
+          <w:bCs/>
+          <w:sz w:val="28"/>
+          <w:szCs w:val="28"/>
+        </w:rPr>
+        <w:t>Вторичный цвет</w:t>
+      </w:r>
+      <w:r>
+        <w:rPr>
+          <w:rFonts w:ascii="Times New Roman" w:hAnsi="Times New Roman" w:cs="Times New Roman"/>
+          <w:b/>
+          <w:bCs/>
+          <w:sz w:val="28"/>
+          <w:szCs w:val="28"/>
+        </w:rPr>
+        <w:t xml:space="preserve">: </w:t>
+      </w:r>
+      <w:r>
+        <w:rPr>
+          <w:rFonts w:ascii="Segoe UI" w:eastAsia="Times New Roman" w:hAnsi="Segoe UI" w:cs="Segoe UI"/>
+          <w:color w:val="000000"/>
+          <w:kern w:val="0"/>
+          <w:sz w:val="27"/>
+          <w:szCs w:val="27"/>
+          <w:lang w:eastAsia="ru-RU"/>
+          <w14:ligatures w14:val="none"/>
+        </w:rPr>
+        <w:t>#</w:t>
+      </w:r>
+      <w:r>
+        <w:t xml:space="preserve"> </w:t>
+      </w:r>
+      <w:r>
+        <w:rPr>
+          <w:rFonts w:ascii="Times New Roman" w:eastAsia="Times New Roman" w:hAnsi="Times New Roman" w:cs="Times New Roman"/>
+          <w:color w:val="000000"/>
+          <w:kern w:val="0"/>
+          <w:sz w:val="28"/>
+          <w:szCs w:val="27"/>
+          <w:lang w:eastAsia="ru-RU"/>
+          <w14:ligatures w14:val="none"/>
+        </w:rPr>
+        <w:t>9B9999</w:t>
+      </w:r>
+      <w:r>
+        <w:rPr>
+          <w:rFonts w:ascii="Times New Roman" w:eastAsia="Times New Roman" w:hAnsi="Times New Roman" w:cs="Times New Roman"/>
+          <w:color w:val="000000"/>
+          <w:kern w:val="0"/>
+          <w:sz w:val="28"/>
+          <w:szCs w:val="27"/>
+          <w:lang w:eastAsia="ru-RU"/>
+          <w14:ligatures w14:val="none"/>
+        </w:rPr>
+        <w:t xml:space="preserve"> (Фон элементов списков, списка)</w:t>
+      </w:r>
+    </w:p>
+    <w:p>
+      <w:pPr>
+        <w:spacing w:after="0" w:line="360" w:lineRule="auto"/>
+        <w:rPr>
+          <w:rFonts w:ascii="Times New Roman" w:hAnsi="Times New Roman" w:cs="Times New Roman"/>
+          <w:b/>
+          <w:bCs/>
+          <w:sz w:val="28"/>
+          <w:szCs w:val="28"/>
+          <w:lang w:val="en-US"/>
+        </w:rPr>
+      </w:pPr>
+      <w:r>
+        <w:rPr>
+          <w:rFonts w:ascii="Times New Roman" w:hAnsi="Times New Roman" w:cs="Times New Roman"/>
+          <w:b/>
+          <w:bCs/>
+          <w:sz w:val="28"/>
+          <w:szCs w:val="28"/>
+        </w:rPr>
+        <w:drawing>
+          <wp:inline distT="0" distB="0" distL="0" distR="0" wp14:anchorId="74EDA264" wp14:editId="5B7BC00D">
+            <wp:extent cx="771633" cy="381053"/>
+            <wp:effectExtent l="0" t="0" r="9525" b="0"/>
+            <wp:docPr id="7" name="Рисунок 7"/>
+            <wp:cNvGraphicFramePr>
+              <a:graphicFrameLocks xmlns:a="http://schemas.openxmlformats.org/drawingml/2006/main" noChangeAspect="1"/>
+            </wp:cNvGraphicFramePr>
+            <a:graphic xmlns:a="http://schemas.openxmlformats.org/drawingml/2006/main">
+              <a:graphicData uri="http://schemas.openxmlformats.org/drawingml/2006/picture">
+                <pic:pic xmlns:pic="http://schemas.openxmlformats.org/drawingml/2006/picture">
+                  <pic:nvPicPr>
+                    <pic:cNvPr id="0" name=""/>
+                    <pic:cNvPicPr/>
+                  </pic:nvPicPr>
+                  <pic:blipFill>
+                    <a:blip r:embed="rId11"/>
+                    <a:stretch>
+                      <a:fillRect/>
+                    </a:stretch>
+                  </pic:blipFill>
+                  <pic:spPr>
+                    <a:xfrm>
+                      <a:off x="0" y="0"/>
+                      <a:ext cx="771633" cy="381053"/>
+                    </a:xfrm>
+                    <a:prstGeom prst="rect">
+                      <a:avLst/>
+                    </a:prstGeom>
+                  </pic:spPr>
+                </pic:pic>
+              </a:graphicData>
+            </a:graphic>
+          </wp:inline>
+        </w:drawing>
+      </w:r>
+    </w:p>
+    <w:p>
+      <w:pPr>
+        <w:spacing w:after="0" w:line="360" w:lineRule="auto"/>
+        <w:jc w:val="both"/>
+        <w:rPr>
+          <w:rFonts w:ascii="Times New Roman" w:hAnsi="Times New Roman" w:cs="Times New Roman"/>
+          <w:b/>
+          <w:bCs/>
+          <w:sz w:val="28"/>
+          <w:szCs w:val="28"/>
+        </w:rPr>
+      </w:pPr>
+      <w:r>
+        <w:rPr>
+          <w:rFonts w:ascii="Times New Roman" w:hAnsi="Times New Roman" w:cs="Times New Roman"/>
+          <w:b/>
+          <w:bCs/>
+          <w:sz w:val="28"/>
+          <w:szCs w:val="28"/>
+        </w:rPr>
+        <w:t>Акцентный цвет</w:t>
+      </w:r>
+      <w:r>
+        <w:rPr>
+          <w:rFonts w:ascii="Times New Roman" w:hAnsi="Times New Roman" w:cs="Times New Roman"/>
+          <w:b/>
+          <w:bCs/>
+          <w:sz w:val="28"/>
+          <w:szCs w:val="28"/>
+        </w:rPr>
+        <w:t xml:space="preserve">: </w:t>
+      </w:r>
+      <w:r>
+        <w:rPr>
+          <w:rFonts w:ascii="Times New Roman" w:hAnsi="Times New Roman" w:cs="Times New Roman"/>
+          <w:sz w:val="28"/>
+        </w:rPr>
+        <w:t>#</w:t>
+      </w:r>
+      <w:r>
+        <w:rPr>
+          <w:rFonts w:ascii="Times New Roman" w:hAnsi="Times New Roman" w:cs="Times New Roman"/>
+          <w:sz w:val="28"/>
+        </w:rPr>
+        <w:t>686666</w:t>
+      </w:r>
+      <w:r>
+        <w:rPr>
+          <w:rFonts w:ascii="Times New Roman" w:hAnsi="Times New Roman" w:cs="Times New Roman"/>
+          <w:sz w:val="28"/>
+        </w:rPr>
+        <w:t xml:space="preserve"> (Фон кнопок, области заголовок</w:t>
+      </w:r>
+      <w:r>
+        <w:rPr>
+          <w:rFonts w:ascii="Times New Roman" w:hAnsi="Times New Roman" w:cs="Times New Roman"/>
+          <w:sz w:val="28"/>
+        </w:rPr>
+        <w:t xml:space="preserve">, </w:t>
+      </w:r>
+      <w:r>
+        <w:rPr>
+          <w:rFonts w:ascii="Times New Roman" w:hAnsi="Times New Roman" w:cs="Times New Roman"/>
+          <w:sz w:val="28"/>
+        </w:rPr>
+        <w:t>некоторый текст</w:t>
+      </w:r>
+      <w:r>
+        <w:rPr>
+          <w:rFonts w:ascii="Times New Roman" w:hAnsi="Times New Roman" w:cs="Times New Roman"/>
+          <w:sz w:val="28"/>
+        </w:rPr>
+        <w:t>)</w:t>
+      </w:r>
+    </w:p>
+    <w:p>
+      <w:pPr>
+        <w:spacing w:after="0" w:line="360" w:lineRule="auto"/>
+        <w:rPr>
+          <w:rFonts w:ascii="Times New Roman" w:hAnsi="Times New Roman" w:cs="Times New Roman"/>
+          <w:b/>
+          <w:bCs/>
+          <w:sz w:val="28"/>
+          <w:szCs w:val="28"/>
+          <w:lang w:val="en-US"/>
+        </w:rPr>
+      </w:pPr>
+      <w:r>
+        <w:rPr>
+          <w:rFonts w:ascii="Times New Roman" w:hAnsi="Times New Roman" w:cs="Times New Roman"/>
+          <w:b/>
+          <w:bCs/>
+          <w:sz w:val="28"/>
+          <w:szCs w:val="28"/>
+        </w:rPr>
+        <w:drawing>
+          <wp:inline distT="0" distB="0" distL="0" distR="0" wp14:anchorId="7892D890" wp14:editId="348AF896">
+            <wp:extent cx="790685" cy="362001"/>
+            <wp:effectExtent l="0" t="0" r="0" b="0"/>
+            <wp:docPr id="8" name="Рисунок 8"/>
+            <wp:cNvGraphicFramePr>
+              <a:graphicFrameLocks xmlns:a="http://schemas.openxmlformats.org/drawingml/2006/main" noChangeAspect="1"/>
+            </wp:cNvGraphicFramePr>
+            <a:graphic xmlns:a="http://schemas.openxmlformats.org/drawingml/2006/main">
+              <a:graphicData uri="http://schemas.openxmlformats.org/drawingml/2006/picture">
+                <pic:pic xmlns:pic="http://schemas.openxmlformats.org/drawingml/2006/picture">
+                  <pic:nvPicPr>
+                    <pic:cNvPr id="0" name=""/>
+                    <pic:cNvPicPr/>
+                  </pic:nvPicPr>
+                  <pic:blipFill>
+                    <a:blip r:embed="rId7"/>
+                    <a:stretch>
+                      <a:fillRect/>
+                    </a:stretch>
+                  </pic:blipFill>
+                  <pic:spPr>
+                    <a:xfrm>
+                      <a:off x="0" y="0"/>
+                      <a:ext cx="790685" cy="362001"/>
+                    </a:xfrm>
+                    <a:prstGeom prst="rect">
+                      <a:avLst/>
+                    </a:prstGeom>
+                  </pic:spPr>
+                </pic:pic>
+              </a:graphicData>
+            </a:graphic>
+          </wp:inline>
+        </w:drawing>
+      </w:r>
+    </w:p>
+    <w:p>
+      <w:pPr>
+        <w:spacing w:after="0" w:line="360" w:lineRule="auto"/>
+        <w:rPr>
+          <w:rFonts w:ascii="Times New Roman" w:hAnsi="Times New Roman" w:cs="Times New Roman"/>
+          <w:b/>
+          <w:bCs/>
+          <w:sz w:val="28"/>
+          <w:szCs w:val="28"/>
+        </w:rPr>
+      </w:pPr>
+      <w:r>
+        <w:rPr>
+          <w:rFonts w:ascii="Times New Roman" w:hAnsi="Times New Roman" w:cs="Times New Roman"/>
+          <w:b/>
+          <w:bCs/>
+          <w:sz w:val="28"/>
+          <w:szCs w:val="28"/>
+        </w:rPr>
+        <w:t>Дополнительный цвет</w:t>
+      </w:r>
+      <w:r>
+        <w:rPr>
+          <w:rFonts w:ascii="Times New Roman" w:hAnsi="Times New Roman" w:cs="Times New Roman"/>
+          <w:b/>
+          <w:bCs/>
+          <w:sz w:val="28"/>
+          <w:szCs w:val="28"/>
+          <w:lang w:val="en-US"/>
+        </w:rPr>
+        <w:t xml:space="preserve">: </w:t>
+      </w:r>
+      <w:r>
+        <w:rPr>
+          <w:rFonts w:ascii="Times New Roman" w:hAnsi="Times New Roman" w:cs="Times New Roman"/>
+          <w:bCs/>
+          <w:sz w:val="28"/>
+          <w:szCs w:val="28"/>
+          <w:lang w:val="en-US"/>
+        </w:rPr>
+        <w:t>#</w:t>
+      </w:r>
+      <w:r>
+        <w:rPr>
+          <w:rFonts w:ascii="Times New Roman" w:hAnsi="Times New Roman" w:cs="Times New Roman"/>
+          <w:bCs/>
+          <w:sz w:val="28"/>
+          <w:szCs w:val="28"/>
+          <w:lang w:val="en-US"/>
+        </w:rPr>
+        <w:t>FFFFF</w:t>
+      </w:r>
+      <w:r>
+        <w:rPr>
+          <w:rFonts w:ascii="Times New Roman" w:hAnsi="Times New Roman" w:cs="Times New Roman"/>
+          <w:bCs/>
+          <w:sz w:val="28"/>
+          <w:szCs w:val="28"/>
+          <w:lang w:val="en-US"/>
+        </w:rPr>
+        <w:t xml:space="preserve"> (</w:t>
+      </w:r>
+      <w:r>
+        <w:rPr>
+          <w:rFonts w:ascii="Times New Roman" w:hAnsi="Times New Roman" w:cs="Times New Roman"/>
+          <w:bCs/>
+          <w:sz w:val="28"/>
+          <w:szCs w:val="28"/>
+        </w:rPr>
+        <w:t>Текст</w:t>
+      </w:r>
+      <w:r>
+        <w:rPr>
+          <w:rFonts w:ascii="Times New Roman" w:hAnsi="Times New Roman" w:cs="Times New Roman"/>
+          <w:bCs/>
+          <w:sz w:val="28"/>
+          <w:szCs w:val="28"/>
+          <w:lang w:val="en-US"/>
+        </w:rPr>
+        <w:t>)</w:t>
+      </w:r>
+    </w:p>
+    <w:p>
+      <w:pPr>
+        <w:spacing w:after="0" w:line="360" w:lineRule="auto"/>
+        <w:rPr>
+          <w:rFonts w:ascii="Times New Roman" w:hAnsi="Times New Roman" w:cs="Times New Roman"/>
+          <w:b/>
+          <w:bCs/>
+          <w:sz w:val="28"/>
+          <w:szCs w:val="28"/>
+          <w:lang w:val="en-US"/>
+        </w:rPr>
+      </w:pPr>
+      <w:r>
+        <w:rPr>
+          <w:rFonts w:ascii="Times New Roman" w:hAnsi="Times New Roman" w:cs="Times New Roman"/>
+          <w:b/>
+          <w:bCs/>
+          <w:sz w:val="28"/>
+          <w:szCs w:val="28"/>
+          <w:lang w:val="en-US"/>
+        </w:rPr>
+        <w:drawing>
+          <wp:inline distT="0" distB="0" distL="0" distR="0" wp14:anchorId="59047543" wp14:editId="1FA1DF07">
+            <wp:extent cx="838200" cy="385119"/>
+            <wp:effectExtent l="0" t="0" r="0" b="0"/>
+            <wp:docPr id="9" name="Рисунок 9"/>
+            <wp:cNvGraphicFramePr>
+              <a:graphicFrameLocks xmlns:a="http://schemas.openxmlformats.org/drawingml/2006/main" noChangeAspect="1"/>
+            </wp:cNvGraphicFramePr>
+            <a:graphic xmlns:a="http://schemas.openxmlformats.org/drawingml/2006/main">
+              <a:graphicData uri="http://schemas.openxmlformats.org/drawingml/2006/picture">
+                <pic:pic xmlns:pic="http://schemas.openxmlformats.org/drawingml/2006/picture">
+                  <pic:nvPicPr>
+                    <pic:cNvPr id="0" name=""/>
+                    <pic:cNvPicPr/>
+                  </pic:nvPicPr>
+                  <pic:blipFill>
+                    <a:blip r:embed="rId12"/>
+                    <a:stretch>
+                      <a:fillRect/>
+                    </a:stretch>
+                  </pic:blipFill>
+                  <pic:spPr>
+                    <a:xfrm>
+                      <a:off x="0" y="0"/>
+                      <a:ext cx="838317" cy="385173"/>
+                    </a:xfrm>
+                    <a:prstGeom prst="rect">
+                      <a:avLst/>
+                    </a:prstGeom>
+                  </pic:spPr>
+                </pic:pic>
+              </a:graphicData>
+            </a:graphic>
+          </wp:inline>
+        </w:drawing>
+      </w:r>
+    </w:p>
+    <w:p>
+      <w:pPr>
+        <w:spacing w:after="0" w:line="360" w:lineRule="auto"/>
+        <w:rPr>
+          <w:rFonts w:ascii="Times New Roman" w:hAnsi="Times New Roman" w:cs="Times New Roman"/>
+          <w:b/>
+          <w:bCs/>
+          <w:sz w:val="28"/>
+          <w:szCs w:val="28"/>
+        </w:rPr>
+      </w:pPr>
+      <w:r>
+        <w:rPr>
+          <w:rFonts w:ascii="Times New Roman" w:hAnsi="Times New Roman" w:cs="Times New Roman"/>
+          <w:b/>
+          <w:bCs/>
+          <w:sz w:val="28"/>
+          <w:szCs w:val="28"/>
+        </w:rPr>
+        <w:lastRenderedPageBreak/>
+        <w:tab/>
+        <w:t>Выбор шрифта</w:t>
+      </w:r>
+    </w:p>
+    <w:p>
+      <w:pPr>
+        <w:spacing w:after="0" w:line="360" w:lineRule="auto"/>
+        <w:jc w:val="both"/>
+        <w:rPr>
+          <w:rFonts w:ascii="Times New Roman" w:hAnsi="Times New Roman" w:cs="Times New Roman"/>
+          <w:sz w:val="28"/>
+          <w:lang w:val="en-US"/>
+        </w:rPr>
+      </w:pPr>
+      <w:r>
+        <w:rPr>
+          <w:rFonts w:ascii="Times New Roman" w:hAnsi="Times New Roman" w:cs="Times New Roman"/>
+          <w:b/>
+          <w:bCs/>
+          <w:sz w:val="28"/>
+          <w:szCs w:val="28"/>
+        </w:rPr>
+        <w:t>Для</w:t>
+      </w:r>
+      <w:r>
+        <w:rPr>
+          <w:rFonts w:ascii="Times New Roman" w:hAnsi="Times New Roman" w:cs="Times New Roman"/>
+          <w:b/>
+          <w:bCs/>
+          <w:sz w:val="28"/>
+          <w:szCs w:val="28"/>
+          <w:lang w:val="en-US"/>
+        </w:rPr>
+        <w:t xml:space="preserve"> </w:t>
+      </w:r>
+      <w:r>
+        <w:rPr>
+          <w:rFonts w:ascii="Times New Roman" w:hAnsi="Times New Roman" w:cs="Times New Roman"/>
+          <w:b/>
+          <w:bCs/>
+          <w:sz w:val="28"/>
+          <w:szCs w:val="28"/>
+        </w:rPr>
+        <w:t>заголовков</w:t>
+      </w:r>
+      <w:r>
+        <w:rPr>
+          <w:rFonts w:ascii="Times New Roman" w:hAnsi="Times New Roman" w:cs="Times New Roman"/>
+          <w:b/>
+          <w:bCs/>
+          <w:sz w:val="28"/>
+          <w:szCs w:val="28"/>
+          <w:lang w:val="en-US"/>
+        </w:rPr>
+        <w:t xml:space="preserve">: </w:t>
+      </w:r>
+      <w:proofErr w:type="gramStart"/>
+      <w:r>
+        <w:rPr>
+          <w:rFonts w:ascii="Times New Roman" w:hAnsi="Times New Roman" w:cs="Times New Roman"/>
+          <w:sz w:val="28"/>
+          <w:lang w:val="en-US"/>
+        </w:rPr>
+        <w:t>Magnet Trial</w:t>
+      </w:r>
+      <w:r>
+        <w:rPr>
+          <w:rFonts w:ascii="Times New Roman" w:hAnsi="Times New Roman" w:cs="Times New Roman"/>
+          <w:sz w:val="28"/>
+          <w:lang w:val="en-US"/>
+        </w:rPr>
+        <w:t xml:space="preserve"> Bold.</w:t>
+      </w:r>
+      <w:proofErr w:type="gramEnd"/>
+    </w:p>
+    <w:p>
+      <w:pPr>
+        <w:spacing w:after="0" w:line="360" w:lineRule="auto"/>
+        <w:jc w:val="both"/>
+        <w:rPr>
+          <w:rFonts w:ascii="Times New Roman" w:hAnsi="Times New Roman" w:cs="Times New Roman"/>
+          <w:sz w:val="28"/>
+          <w:lang w:val="en-US"/>
+        </w:rPr>
+      </w:pPr>
+      <w:r>
+        <w:rPr>
+          <w:rFonts w:ascii="Times New Roman" w:hAnsi="Times New Roman" w:cs="Times New Roman"/>
+          <w:b/>
+          <w:sz w:val="28"/>
+        </w:rPr>
+        <w:t>Для текста</w:t>
+      </w:r>
+      <w:r>
+        <w:rPr>
+          <w:rFonts w:ascii="Times New Roman" w:hAnsi="Times New Roman" w:cs="Times New Roman"/>
+          <w:b/>
+          <w:sz w:val="28"/>
+          <w:lang w:val="en-US"/>
+        </w:rPr>
+        <w:t>:</w:t>
+      </w:r>
+      <w:r>
+        <w:rPr>
+          <w:sz w:val="26"/>
+          <w:lang w:val="en-US"/>
+        </w:rPr>
+        <w:t xml:space="preserve"> </w:t>
+      </w:r>
+      <w:proofErr w:type="spellStart"/>
+      <w:r>
+        <w:rPr>
+          <w:rFonts w:ascii="Times New Roman" w:hAnsi="Times New Roman" w:cs="Times New Roman"/>
+          <w:sz w:val="28"/>
+          <w:lang w:val="en-US"/>
+        </w:rPr>
+        <w:t>Seravek</w:t>
+      </w:r>
+      <w:proofErr w:type="spellEnd"/>
+      <w:r>
+        <w:rPr>
+          <w:rFonts w:ascii="Times New Roman" w:hAnsi="Times New Roman" w:cs="Times New Roman"/>
+          <w:sz w:val="28"/>
+          <w:lang w:val="en-US"/>
+        </w:rPr>
+        <w:t xml:space="preserve"> Regular/Bold</w:t>
+      </w:r>
+    </w:p>
+    <w:p>
+      <w:pPr>
+        <w:spacing w:after="0" w:line="360" w:lineRule="auto"/>
+        <w:jc w:val="both"/>
+        <w:rPr>
+          <w:rFonts w:ascii="Times New Roman" w:hAnsi="Times New Roman" w:cs="Times New Roman"/>
+          <w:b/>
+          <w:sz w:val="28"/>
+          <w:lang w:val="en-US"/>
+        </w:rPr>
+      </w:pPr>
+      <w:r>
+        <w:rPr>
+          <w:rFonts w:ascii="Times New Roman" w:hAnsi="Times New Roman" w:cs="Times New Roman"/>
+          <w:b/>
+          <w:sz w:val="28"/>
+          <w:lang w:val="en-US"/>
+        </w:rPr>
+        <w:tab/>
+      </w:r>
+      <w:r>
+        <w:rPr>
+          <w:rFonts w:ascii="Times New Roman" w:hAnsi="Times New Roman" w:cs="Times New Roman"/>
+          <w:b/>
+          <w:sz w:val="28"/>
+        </w:rPr>
+        <w:t>Макет приложения</w:t>
+      </w:r>
+      <w:r>
+        <w:rPr>
+          <w:rFonts w:ascii="Times New Roman" w:hAnsi="Times New Roman" w:cs="Times New Roman"/>
+          <w:b/>
+          <w:sz w:val="28"/>
+          <w:lang w:val="en-US"/>
+        </w:rPr>
+        <w:t>:</w:t>
+      </w:r>
+    </w:p>
+    <w:p>
+      <w:pPr>
+        <w:spacing w:after="0" w:line="360" w:lineRule="auto"/>
+        <w:jc w:val="both"/>
+        <w:rPr>
+          <w:rFonts w:ascii="Times New Roman" w:hAnsi="Times New Roman" w:cs="Times New Roman"/>
+          <w:bCs/>
+          <w:sz w:val="28"/>
+          <w:szCs w:val="28"/>
+        </w:rPr>
+      </w:pPr>
+      <w:r>
+        <w:rPr>
+          <w:rFonts w:ascii="Times New Roman" w:hAnsi="Times New Roman" w:cs="Times New Roman"/>
+          <w:b/>
+          <w:bCs/>
+          <w:sz w:val="28"/>
+          <w:szCs w:val="28"/>
+        </w:rPr>
+        <w:tab/>
+      </w:r>
+      <w:r>
+        <w:rPr>
+          <w:rFonts w:ascii="Times New Roman" w:hAnsi="Times New Roman" w:cs="Times New Roman"/>
+          <w:bCs/>
+          <w:sz w:val="28"/>
+          <w:szCs w:val="28"/>
+        </w:rPr>
+        <w:t>Макет был создан в сервисе «</w:t>
+      </w:r>
+      <w:proofErr w:type="spellStart"/>
+      <w:r>
+        <w:rPr>
+          <w:rFonts w:ascii="Times New Roman" w:hAnsi="Times New Roman" w:cs="Times New Roman"/>
+          <w:bCs/>
+          <w:sz w:val="28"/>
+          <w:szCs w:val="28"/>
+          <w:lang w:val="en-US"/>
+        </w:rPr>
+        <w:t>Figma</w:t>
+      </w:r>
+      <w:proofErr w:type="spellEnd"/>
+      <w:r>
+        <w:rPr>
+          <w:rFonts w:ascii="Times New Roman" w:hAnsi="Times New Roman" w:cs="Times New Roman"/>
+          <w:bCs/>
+          <w:sz w:val="28"/>
+          <w:szCs w:val="28"/>
+        </w:rPr>
+        <w:t>»</w:t>
+      </w:r>
+      <w:r>
+        <w:rPr>
+          <w:rFonts w:ascii="Times New Roman" w:hAnsi="Times New Roman" w:cs="Times New Roman"/>
+          <w:bCs/>
+          <w:sz w:val="28"/>
+          <w:szCs w:val="28"/>
+        </w:rPr>
+        <w:t xml:space="preserve">. </w:t>
+      </w:r>
+      <w:r>
+        <w:rPr>
+          <w:rFonts w:ascii="Times New Roman" w:hAnsi="Times New Roman" w:cs="Times New Roman"/>
+          <w:bCs/>
+          <w:sz w:val="28"/>
+          <w:szCs w:val="28"/>
+        </w:rPr>
+        <w:t xml:space="preserve">Макет доступен по ссылке - </w:t>
+      </w:r>
+      <w:hyperlink r:id="rId13" w:history="1">
+        <w:r>
+          <w:rPr>
+            <w:rStyle w:val="ae"/>
+            <w:rFonts w:ascii="Times New Roman" w:hAnsi="Times New Roman" w:cs="Times New Roman"/>
+            <w:bCs/>
+            <w:sz w:val="28"/>
+            <w:szCs w:val="28"/>
+          </w:rPr>
+          <w:t>https://www.figma.com/design/I0BU5cw0tcnEDkCUU53PKI/Untitled?node-id=0-1&amp;t=CpNYu23TgVZ4WGKr-1</w:t>
+        </w:r>
+      </w:hyperlink>
+      <w:r>
+        <w:rPr>
+          <w:rFonts w:ascii="Times New Roman" w:hAnsi="Times New Roman" w:cs="Times New Roman"/>
+          <w:bCs/>
+          <w:sz w:val="28"/>
+          <w:szCs w:val="28"/>
+        </w:rPr>
+        <w:t xml:space="preserve"> </w:t>
+      </w:r>
+    </w:p>
+    <w:p>
+      <w:pPr>
+        <w:spacing w:after="0" w:line="360" w:lineRule="auto"/>
+        <w:jc w:val="both"/>
+        <w:rPr>
+          <w:rFonts w:ascii="Times New Roman" w:hAnsi="Times New Roman" w:cs="Times New Roman"/>
+          <w:bCs/>
+          <w:sz w:val="28"/>
+          <w:szCs w:val="28"/>
+        </w:rPr>
+      </w:pPr>
+      <w:r>
+        <w:rPr>
+          <w:rFonts w:ascii="Times New Roman" w:hAnsi="Times New Roman" w:cs="Times New Roman"/>
+          <w:bCs/>
+          <w:sz w:val="28"/>
+          <w:szCs w:val="28"/>
+        </w:rPr>
+        <w:tab/>
+        <w:t>Необходимые переходы прописаны в макете, также с помощью «</w:t>
+      </w:r>
+      <w:r>
+        <w:rPr>
+          <w:rFonts w:ascii="Times New Roman" w:hAnsi="Times New Roman" w:cs="Times New Roman"/>
+          <w:bCs/>
+          <w:sz w:val="28"/>
+          <w:szCs w:val="28"/>
+          <w:lang w:val="en-US"/>
+        </w:rPr>
+        <w:t>Prototype</w:t>
+      </w:r>
+      <w:r>
+        <w:rPr>
+          <w:rFonts w:ascii="Times New Roman" w:hAnsi="Times New Roman" w:cs="Times New Roman"/>
+          <w:bCs/>
+          <w:sz w:val="28"/>
+          <w:szCs w:val="28"/>
+        </w:rPr>
+        <w:t>» реализованы переходы в приложении.</w:t>
+      </w:r>
+      <w:bookmarkStart w:id="0" w:name="_GoBack"/>
+      <w:bookmarkEnd w:id="0"/>
     </w:p>
     <w:sectPr>
       <w:pgSz w:w="11906" w:h="16838"/>
@@ -368,8 +1562,8 @@
 </file>
 
 <file path=word/numbering.xml><?xml version="1.0" encoding="utf-8"?>
-<w:numbering xmlns:wpc="http://schemas.microsoft.com/office/word/2010/wordprocessingCanvas" xmlns:cx="http://schemas.microsoft.com/office/drawing/2014/chartex" xmlns:cx1="http://schemas.microsoft.com/office/drawing/2015/9/8/chartex" xmlns:cx2="http://schemas.microsoft.com/office/drawing/2015/10/21/chartex" xmlns:cx3="http://schemas.microsoft.com/office/drawing/2016/5/9/chartex" xmlns:cx4="http://schemas.microsoft.com/office/drawing/2016/5/10/chartex" xmlns:cx5="http://schemas.microsoft.com/office/drawing/2016/5/11/chartex" xmlns:cx6="http://schemas.microsoft.com/office/drawing/2016/5/12/chartex" xmlns:cx7="http://schemas.microsoft.com/office/drawing/2016/5/13/chartex" xmlns:cx8="http://schemas.microsoft.com/office/drawing/2016/5/14/chartex" xmlns:mc="http://schemas.openxmlformats.org/markup-compatibility/2006" xmlns:aink="http://schemas.microsoft.com/office/drawing/2016/ink" xmlns:am3d="http://schemas.microsoft.com/office/drawing/2017/model3d" xmlns:o="urn:schemas-microsoft-com:office:office" xmlns:oel="http://schemas.microsoft.com/office/2019/extlst" xmlns:r="http://schemas.openxmlformats.org/officeDocument/2006/relationships" xmlns:m="http://schemas.openxmlformats.org/officeDocument/2006/math" xmlns:v="urn:schemas-microsoft-com:vml" xmlns:wp14="http://schemas.microsoft.com/office/word/2010/wordprocessingDrawing" xmlns:wp="http://schemas.openxmlformats.org/drawingml/2006/wordprocessingDrawing" xmlns:w10="urn:schemas-microsoft-com:office:word" xmlns:w="http://schemas.openxmlformats.org/wordprocessingml/2006/main" xmlns:w14="http://schemas.microsoft.com/office/word/2010/wordml" xmlns:w15="http://schemas.microsoft.com/office/word/2012/wordml" xmlns:w16cex="http://schemas.microsoft.com/office/word/2018/wordml/cex" xmlns:w16cid="http://schemas.microsoft.com/office/word/2016/wordml/cid" xmlns:w16="http://schemas.microsoft.com/office/word/2018/wordml" xmlns:w16sdtdh="http://schemas.microsoft.com/office/word/2020/wordml/sdtdatahash" xmlns:w16se="http://schemas.microsoft.com/office/word/2015/wordml/symex" xmlns:wpg="http://schemas.microsoft.com/office/word/2010/wordprocessingGroup" xmlns:wpi="http://schemas.microsoft.com/office/word/2010/wordprocessingInk" xmlns:wne="http://schemas.microsoft.com/office/word/2006/wordml" xmlns:wps="http://schemas.microsoft.com/office/word/2010/wordprocessingShape" mc:Ignorable="w14 w15 w16se w16cid w16 w16cex w16sdtdh wp14">
-  <w:abstractNum w:abstractNumId="0" w15:restartNumberingAfterBreak="0">
+<w:numbering xmlns:wpc="http://schemas.microsoft.com/office/word/2010/wordprocessingCanvas" xmlns:mc="http://schemas.openxmlformats.org/markup-compatibility/2006" xmlns:o="urn:schemas-microsoft-com:office:office" xmlns:r="http://schemas.openxmlformats.org/officeDocument/2006/relationships" xmlns:m="http://schemas.openxmlformats.org/officeDocument/2006/math" xmlns:v="urn:schemas-microsoft-com:vml" xmlns:wp14="http://schemas.microsoft.com/office/word/2010/wordprocessingDrawing" xmlns:wp="http://schemas.openxmlformats.org/drawingml/2006/wordprocessingDrawing" xmlns:w10="urn:schemas-microsoft-com:office:word" xmlns:w="http://schemas.openxmlformats.org/wordprocessingml/2006/main" xmlns:w14="http://schemas.microsoft.com/office/word/2010/wordml" xmlns:wpg="http://schemas.microsoft.com/office/word/2010/wordprocessingGroup" xmlns:wpi="http://schemas.microsoft.com/office/word/2010/wordprocessingInk" xmlns:wne="http://schemas.microsoft.com/office/word/2006/wordml" xmlns:wps="http://schemas.microsoft.com/office/word/2010/wordprocessingShape" mc:Ignorable="w14 wp14">
+  <w:abstractNum w:abstractNumId="0">
     <w:nsid w:val="443F71E6"/>
     <w:multiLevelType w:val="multilevel"/>
     <w:tmpl w:val="B942C314"/>
@@ -518,14 +1712,14 @@
       </w:rPr>
     </w:lvl>
   </w:abstractNum>
-  <w:num w:numId="1" w16cid:durableId="1233002195">
+  <w:num w:numId="1">
     <w:abstractNumId w:val="0"/>
   </w:num>
 </w:numbering>
 </file>
 
 <file path=word/styles.xml><?xml version="1.0" encoding="utf-8"?>
-<w:styles xmlns:mc="http://schemas.openxmlformats.org/markup-compatibility/2006" xmlns:r="http://schemas.openxmlformats.org/officeDocument/2006/relationships" xmlns:w="http://schemas.openxmlformats.org/wordprocessingml/2006/main" xmlns:w14="http://schemas.microsoft.com/office/word/2010/wordml" xmlns:w15="http://schemas.microsoft.com/office/word/2012/wordml" xmlns:w16cex="http://schemas.microsoft.com/office/word/2018/wordml/cex" xmlns:w16cid="http://schemas.microsoft.com/office/word/2016/wordml/cid" xmlns:w16="http://schemas.microsoft.com/office/word/2018/wordml" xmlns:w16sdtdh="http://schemas.microsoft.com/office/word/2020/wordml/sdtdatahash" xmlns:w16se="http://schemas.microsoft.com/office/word/2015/wordml/symex" mc:Ignorable="w14 w15 w16se w16cid w16 w16cex w16sdtdh">
+<w:styles xmlns:mc="http://schemas.openxmlformats.org/markup-compatibility/2006" xmlns:r="http://schemas.openxmlformats.org/officeDocument/2006/relationships" xmlns:w="http://schemas.openxmlformats.org/wordprocessingml/2006/main" xmlns:w14="http://schemas.microsoft.com/office/word/2010/wordml" mc:Ignorable="w14">
   <w:docDefaults>
     <w:rPrDefault>
       <w:rPr>
@@ -543,387 +1737,149 @@
       </w:pPr>
     </w:pPrDefault>
   </w:docDefaults>
-  <w:latentStyles w:defLockedState="0" w:defUIPriority="99" w:defSemiHidden="0" w:defUnhideWhenUsed="0" w:defQFormat="0" w:count="376">
-    <w:lsdException w:name="Normal" w:uiPriority="0" w:qFormat="1"/>
-    <w:lsdException w:name="heading 1" w:uiPriority="9" w:qFormat="1"/>
-    <w:lsdException w:name="heading 2" w:semiHidden="1" w:uiPriority="9" w:unhideWhenUsed="1" w:qFormat="1"/>
-    <w:lsdException w:name="heading 3" w:semiHidden="1" w:uiPriority="9" w:unhideWhenUsed="1" w:qFormat="1"/>
-    <w:lsdException w:name="heading 4" w:semiHidden="1" w:uiPriority="9" w:unhideWhenUsed="1" w:qFormat="1"/>
-    <w:lsdException w:name="heading 5" w:semiHidden="1" w:uiPriority="9" w:unhideWhenUsed="1" w:qFormat="1"/>
-    <w:lsdException w:name="heading 6" w:semiHidden="1" w:uiPriority="9" w:unhideWhenUsed="1" w:qFormat="1"/>
-    <w:lsdException w:name="heading 7" w:semiHidden="1" w:uiPriority="9" w:unhideWhenUsed="1" w:qFormat="1"/>
-    <w:lsdException w:name="heading 8" w:semiHidden="1" w:uiPriority="9" w:unhideWhenUsed="1" w:qFormat="1"/>
-    <w:lsdException w:name="heading 9" w:semiHidden="1" w:uiPriority="9" w:unhideWhenUsed="1" w:qFormat="1"/>
-    <w:lsdException w:name="index 1" w:semiHidden="1" w:unhideWhenUsed="1"/>
-    <w:lsdException w:name="index 2" w:semiHidden="1" w:unhideWhenUsed="1"/>
-    <w:lsdException w:name="index 3" w:semiHidden="1" w:unhideWhenUsed="1"/>
-    <w:lsdException w:name="index 4" w:semiHidden="1" w:unhideWhenUsed="1"/>
-    <w:lsdException w:name="index 5" w:semiHidden="1" w:unhideWhenUsed="1"/>
-    <w:lsdException w:name="index 6" w:semiHidden="1" w:unhideWhenUsed="1"/>
-    <w:lsdException w:name="index 7" w:semiHidden="1" w:unhideWhenUsed="1"/>
-    <w:lsdException w:name="index 8" w:semiHidden="1" w:unhideWhenUsed="1"/>
-    <w:lsdException w:name="index 9" w:semiHidden="1" w:unhideWhenUsed="1"/>
-    <w:lsdException w:name="toc 1" w:semiHidden="1" w:uiPriority="39" w:unhideWhenUsed="1"/>
-    <w:lsdException w:name="toc 2" w:semiHidden="1" w:uiPriority="39" w:unhideWhenUsed="1"/>
-    <w:lsdException w:name="toc 3" w:semiHidden="1" w:uiPriority="39" w:unhideWhenUsed="1"/>
-    <w:lsdException w:name="toc 4" w:semiHidden="1" w:uiPriority="39" w:unhideWhenUsed="1"/>
-    <w:lsdException w:name="toc 5" w:semiHidden="1" w:uiPriority="39" w:unhideWhenUsed="1"/>
-    <w:lsdException w:name="toc 6" w:semiHidden="1" w:uiPriority="39" w:unhideWhenUsed="1"/>
-    <w:lsdException w:name="toc 7" w:semiHidden="1" w:uiPriority="39" w:unhideWhenUsed="1"/>
-    <w:lsdException w:name="toc 8" w:semiHidden="1" w:uiPriority="39" w:unhideWhenUsed="1"/>
-    <w:lsdException w:name="toc 9" w:semiHidden="1" w:uiPriority="39" w:unhideWhenUsed="1"/>
-    <w:lsdException w:name="Normal Indent" w:semiHidden="1" w:unhideWhenUsed="1"/>
-    <w:lsdException w:name="footnote text" w:semiHidden="1" w:unhideWhenUsed="1"/>
-    <w:lsdException w:name="annotation text" w:semiHidden="1" w:unhideWhenUsed="1"/>
-    <w:lsdException w:name="header" w:semiHidden="1" w:unhideWhenUsed="1"/>
-    <w:lsdException w:name="footer" w:semiHidden="1" w:unhideWhenUsed="1"/>
-    <w:lsdException w:name="index heading" w:semiHidden="1" w:unhideWhenUsed="1"/>
-    <w:lsdException w:name="caption" w:semiHidden="1" w:uiPriority="35" w:unhideWhenUsed="1" w:qFormat="1"/>
-    <w:lsdException w:name="table of figures" w:semiHidden="1" w:unhideWhenUsed="1"/>
-    <w:lsdException w:name="envelope address" w:semiHidden="1" w:unhideWhenUsed="1"/>
-    <w:lsdException w:name="envelope return" w:semiHidden="1" w:unhideWhenUsed="1"/>
-    <w:lsdException w:name="footnote reference" w:semiHidden="1" w:unhideWhenUsed="1"/>
-    <w:lsdException w:name="annotation reference" w:semiHidden="1" w:unhideWhenUsed="1"/>
-    <w:lsdException w:name="line number" w:semiHidden="1" w:unhideWhenUsed="1"/>
-    <w:lsdException w:name="page number" w:semiHidden="1" w:unhideWhenUsed="1"/>
-    <w:lsdException w:name="endnote reference" w:semiHidden="1" w:unhideWhenUsed="1"/>
-    <w:lsdException w:name="endnote text" w:semiHidden="1" w:unhideWhenUsed="1"/>
-    <w:lsdException w:name="table of authorities" w:semiHidden="1" w:unhideWhenUsed="1"/>
-    <w:lsdException w:name="macro" w:semiHidden="1" w:unhideWhenUsed="1"/>
-    <w:lsdException w:name="toa heading" w:semiHidden="1" w:unhideWhenUsed="1"/>
-    <w:lsdException w:name="List" w:semiHidden="1" w:unhideWhenUsed="1"/>
-    <w:lsdException w:name="List Bullet" w:semiHidden="1" w:unhideWhenUsed="1"/>
-    <w:lsdException w:name="List Number" w:semiHidden="1" w:unhideWhenUsed="1"/>
-    <w:lsdException w:name="List 2" w:semiHidden="1" w:unhideWhenUsed="1"/>
-    <w:lsdException w:name="List 3" w:semiHidden="1" w:unhideWhenUsed="1"/>
-    <w:lsdException w:name="List 4" w:semiHidden="1" w:unhideWhenUsed="1"/>
-    <w:lsdException w:name="List 5" w:semiHidden="1" w:unhideWhenUsed="1"/>
-    <w:lsdException w:name="List Bullet 2" w:semiHidden="1" w:unhideWhenUsed="1"/>
-    <w:lsdException w:name="List Bullet 3" w:semiHidden="1" w:unhideWhenUsed="1"/>
-    <w:lsdException w:name="List Bullet 4" w:semiHidden="1" w:unhideWhenUsed="1"/>
-    <w:lsdException w:name="List Bullet 5" w:semiHidden="1" w:unhideWhenUsed="1"/>
-    <w:lsdException w:name="List Number 2" w:semiHidden="1" w:unhideWhenUsed="1"/>
-    <w:lsdException w:name="List Number 3" w:semiHidden="1" w:unhideWhenUsed="1"/>
-    <w:lsdException w:name="List Number 4" w:semiHidden="1" w:unhideWhenUsed="1"/>
-    <w:lsdException w:name="List Number 5" w:semiHidden="1" w:unhideWhenUsed="1"/>
-    <w:lsdException w:name="Title" w:uiPriority="10" w:qFormat="1"/>
-    <w:lsdException w:name="Closing" w:semiHidden="1" w:unhideWhenUsed="1"/>
-    <w:lsdException w:name="Signature" w:semiHidden="1" w:unhideWhenUsed="1"/>
-    <w:lsdException w:name="Default Paragraph Font" w:semiHidden="1" w:uiPriority="1" w:unhideWhenUsed="1"/>
-    <w:lsdException w:name="Body Text" w:semiHidden="1" w:unhideWhenUsed="1"/>
-    <w:lsdException w:name="Body Text Indent" w:semiHidden="1" w:unhideWhenUsed="1"/>
-    <w:lsdException w:name="List Continue" w:semiHidden="1" w:unhideWhenUsed="1"/>
-    <w:lsdException w:name="List Continue 2" w:semiHidden="1" w:unhideWhenUsed="1"/>
-    <w:lsdException w:name="List Continue 3" w:semiHidden="1" w:unhideWhenUsed="1"/>
-    <w:lsdException w:name="List Continue 4" w:semiHidden="1" w:unhideWhenUsed="1"/>
-    <w:lsdException w:name="List Continue 5" w:semiHidden="1" w:unhideWhenUsed="1"/>
-    <w:lsdException w:name="Message Header" w:semiHidden="1" w:unhideWhenUsed="1"/>
-    <w:lsdException w:name="Subtitle" w:uiPriority="11" w:qFormat="1"/>
-    <w:lsdException w:name="Salutation" w:semiHidden="1" w:unhideWhenUsed="1"/>
-    <w:lsdException w:name="Date" w:semiHidden="1" w:unhideWhenUsed="1"/>
-    <w:lsdException w:name="Body Text First Indent" w:semiHidden="1" w:unhideWhenUsed="1"/>
-    <w:lsdException w:name="Body Text First Indent 2" w:semiHidden="1" w:unhideWhenUsed="1"/>
-    <w:lsdException w:name="Note Heading" w:semiHidden="1" w:unhideWhenUsed="1"/>
-    <w:lsdException w:name="Body Text 2" w:semiHidden="1" w:unhideWhenUsed="1"/>
-    <w:lsdException w:name="Body Text 3" w:semiHidden="1" w:unhideWhenUsed="1"/>
-    <w:lsdException w:name="Body Text Indent 2" w:semiHidden="1" w:unhideWhenUsed="1"/>
-    <w:lsdException w:name="Body Text Indent 3" w:semiHidden="1" w:unhideWhenUsed="1"/>
-    <w:lsdException w:name="Block Text" w:semiHidden="1" w:unhideWhenUsed="1"/>
-    <w:lsdException w:name="Hyperlink" w:semiHidden="1" w:unhideWhenUsed="1"/>
-    <w:lsdException w:name="FollowedHyperlink" w:semiHidden="1" w:unhideWhenUsed="1"/>
-    <w:lsdException w:name="Strong" w:uiPriority="22" w:qFormat="1"/>
-    <w:lsdException w:name="Emphasis" w:uiPriority="20" w:qFormat="1"/>
-    <w:lsdException w:name="Document Map" w:semiHidden="1" w:unhideWhenUsed="1"/>
-    <w:lsdException w:name="Plain Text" w:semiHidden="1" w:unhideWhenUsed="1"/>
-    <w:lsdException w:name="E-mail Signature" w:semiHidden="1" w:unhideWhenUsed="1"/>
-    <w:lsdException w:name="HTML Top of Form" w:semiHidden="1" w:unhideWhenUsed="1"/>
-    <w:lsdException w:name="HTML Bottom of Form" w:semiHidden="1" w:unhideWhenUsed="1"/>
-    <w:lsdException w:name="Normal (Web)" w:semiHidden="1" w:unhideWhenUsed="1"/>
-    <w:lsdException w:name="HTML Acronym" w:semiHidden="1" w:unhideWhenUsed="1"/>
-    <w:lsdException w:name="HTML Address" w:semiHidden="1" w:unhideWhenUsed="1"/>
-    <w:lsdException w:name="HTML Cite" w:semiHidden="1" w:unhideWhenUsed="1"/>
-    <w:lsdException w:name="HTML Code" w:semiHidden="1" w:unhideWhenUsed="1"/>
-    <w:lsdException w:name="HTML Definition" w:semiHidden="1" w:unhideWhenUsed="1"/>
-    <w:lsdException w:name="HTML Keyboard" w:semiHidden="1" w:unhideWhenUsed="1"/>
-    <w:lsdException w:name="HTML Preformatted" w:semiHidden="1" w:unhideWhenUsed="1"/>
-    <w:lsdException w:name="HTML Sample" w:semiHidden="1" w:unhideWhenUsed="1"/>
-    <w:lsdException w:name="HTML Typewriter" w:semiHidden="1" w:unhideWhenUsed="1"/>
-    <w:lsdException w:name="HTML Variable" w:semiHidden="1" w:unhideWhenUsed="1"/>
-    <w:lsdException w:name="Normal Table" w:semiHidden="1" w:unhideWhenUsed="1"/>
-    <w:lsdException w:name="annotation subject" w:semiHidden="1" w:unhideWhenUsed="1"/>
-    <w:lsdException w:name="No List" w:semiHidden="1" w:unhideWhenUsed="1"/>
-    <w:lsdException w:name="Outline List 1" w:semiHidden="1" w:unhideWhenUsed="1"/>
-    <w:lsdException w:name="Outline List 2" w:semiHidden="1" w:unhideWhenUsed="1"/>
-    <w:lsdException w:name="Outline List 3" w:semiHidden="1" w:unhideWhenUsed="1"/>
-    <w:lsdException w:name="Table Simple 1" w:semiHidden="1" w:unhideWhenUsed="1"/>
-    <w:lsdException w:name="Table Simple 2" w:semiHidden="1" w:unhideWhenUsed="1"/>
-    <w:lsdException w:name="Table Simple 3" w:semiHidden="1" w:unhideWhenUsed="1"/>
-    <w:lsdException w:name="Table Classic 1" w:semiHidden="1" w:unhideWhenUsed="1"/>
-    <w:lsdException w:name="Table Classic 2" w:semiHidden="1" w:unhideWhenUsed="1"/>
-    <w:lsdException w:name="Table Classic 3" w:semiHidden="1" w:unhideWhenUsed="1"/>
-    <w:lsdException w:name="Table Classic 4" w:semiHidden="1" w:unhideWhenUsed="1"/>
-    <w:lsdException w:name="Table Colorful 1" w:semiHidden="1" w:unhideWhenUsed="1"/>
-    <w:lsdException w:name="Table Colorful 2" w:semiHidden="1" w:unhideWhenUsed="1"/>
-    <w:lsdException w:name="Table Colorful 3" w:semiHidden="1" w:unhideWhenUsed="1"/>
-    <w:lsdException w:name="Table Columns 1" w:semiHidden="1" w:unhideWhenUsed="1"/>
-    <w:lsdException w:name="Table Columns 2" w:semiHidden="1" w:unhideWhenUsed="1"/>
-    <w:lsdException w:name="Table Columns 3" w:semiHidden="1" w:unhideWhenUsed="1"/>
-    <w:lsdException w:name="Table Columns 4" w:semiHidden="1" w:unhideWhenUsed="1"/>
-    <w:lsdException w:name="Table Columns 5" w:semiHidden="1" w:unhideWhenUsed="1"/>
-    <w:lsdException w:name="Table Grid 1" w:semiHidden="1" w:unhideWhenUsed="1"/>
-    <w:lsdException w:name="Table Grid 2" w:semiHidden="1" w:unhideWhenUsed="1"/>
-    <w:lsdException w:name="Table Grid 3" w:semiHidden="1" w:unhideWhenUsed="1"/>
-    <w:lsdException w:name="Table Grid 4" w:semiHidden="1" w:unhideWhenUsed="1"/>
-    <w:lsdException w:name="Table Grid 5" w:semiHidden="1" w:unhideWhenUsed="1"/>
-    <w:lsdException w:name="Table Grid 6" w:semiHidden="1" w:unhideWhenUsed="1"/>
-    <w:lsdException w:name="Table Grid 7" w:semiHidden="1" w:unhideWhenUsed="1"/>
-    <w:lsdException w:name="Table Grid 8" w:semiHidden="1" w:unhideWhenUsed="1"/>
-    <w:lsdException w:name="Table List 1" w:semiHidden="1" w:unhideWhenUsed="1"/>
-    <w:lsdException w:name="Table List 2" w:semiHidden="1" w:unhideWhenUsed="1"/>
-    <w:lsdException w:name="Table List 3" w:semiHidden="1" w:unhideWhenUsed="1"/>
-    <w:lsdException w:name="Table List 4" w:semiHidden="1" w:unhideWhenUsed="1"/>
-    <w:lsdException w:name="Table List 5" w:semiHidden="1" w:unhideWhenUsed="1"/>
-    <w:lsdException w:name="Table List 6" w:semiHidden="1" w:unhideWhenUsed="1"/>
-    <w:lsdException w:name="Table List 7" w:semiHidden="1" w:unhideWhenUsed="1"/>
-    <w:lsdException w:name="Table List 8" w:semiHidden="1" w:unhideWhenUsed="1"/>
-    <w:lsdException w:name="Table 3D effects 1" w:semiHidden="1" w:unhideWhenUsed="1"/>
-    <w:lsdException w:name="Table 3D effects 2" w:semiHidden="1" w:unhideWhenUsed="1"/>
-    <w:lsdException w:name="Table 3D effects 3" w:semiHidden="1" w:unhideWhenUsed="1"/>
-    <w:lsdException w:name="Table Contemporary" w:semiHidden="1" w:unhideWhenUsed="1"/>
-    <w:lsdException w:name="Table Elegant" w:semiHidden="1" w:unhideWhenUsed="1"/>
-    <w:lsdException w:name="Table Professional" w:semiHidden="1" w:unhideWhenUsed="1"/>
-    <w:lsdException w:name="Table Subtle 1" w:semiHidden="1" w:unhideWhenUsed="1"/>
-    <w:lsdException w:name="Table Subtle 2" w:semiHidden="1" w:unhideWhenUsed="1"/>
-    <w:lsdException w:name="Table Web 1" w:semiHidden="1" w:unhideWhenUsed="1"/>
-    <w:lsdException w:name="Table Web 2" w:semiHidden="1" w:unhideWhenUsed="1"/>
-    <w:lsdException w:name="Table Web 3" w:semiHidden="1" w:unhideWhenUsed="1"/>
-    <w:lsdException w:name="Balloon Text" w:semiHidden="1" w:unhideWhenUsed="1"/>
-    <w:lsdException w:name="Table Grid" w:uiPriority="39"/>
-    <w:lsdException w:name="Table Theme" w:semiHidden="1" w:unhideWhenUsed="1"/>
-    <w:lsdException w:name="Placeholder Text" w:semiHidden="1"/>
-    <w:lsdException w:name="No Spacing" w:uiPriority="1" w:qFormat="1"/>
-    <w:lsdException w:name="Light Shading" w:uiPriority="60"/>
-    <w:lsdException w:name="Light List" w:uiPriority="61"/>
-    <w:lsdException w:name="Light Grid" w:uiPriority="62"/>
-    <w:lsdException w:name="Medium Shading 1" w:uiPriority="63"/>
-    <w:lsdException w:name="Medium Shading 2" w:uiPriority="64"/>
-    <w:lsdException w:name="Medium List 1" w:uiPriority="65"/>
-    <w:lsdException w:name="Medium List 2" w:uiPriority="66"/>
-    <w:lsdException w:name="Medium Grid 1" w:uiPriority="67"/>
-    <w:lsdException w:name="Medium Grid 2" w:uiPriority="68"/>
-    <w:lsdException w:name="Medium Grid 3" w:uiPriority="69"/>
-    <w:lsdException w:name="Dark List" w:uiPriority="70"/>
-    <w:lsdException w:name="Colorful Shading" w:uiPriority="71"/>
-    <w:lsdException w:name="Colorful List" w:uiPriority="72"/>
-    <w:lsdException w:name="Colorful Grid" w:uiPriority="73"/>
-    <w:lsdException w:name="Light Shading Accent 1" w:uiPriority="60"/>
-    <w:lsdException w:name="Light List Accent 1" w:uiPriority="61"/>
-    <w:lsdException w:name="Light Grid Accent 1" w:uiPriority="62"/>
-    <w:lsdException w:name="Medium Shading 1 Accent 1" w:uiPriority="63"/>
-    <w:lsdException w:name="Medium Shading 2 Accent 1" w:uiPriority="64"/>
-    <w:lsdException w:name="Medium List 1 Accent 1" w:uiPriority="65"/>
-    <w:lsdException w:name="Revision" w:semiHidden="1"/>
-    <w:lsdException w:name="List Paragraph" w:uiPriority="34" w:qFormat="1"/>
-    <w:lsdException w:name="Quote" w:uiPriority="29" w:qFormat="1"/>
-    <w:lsdException w:name="Intense Quote" w:uiPriority="30" w:qFormat="1"/>
-    <w:lsdException w:name="Medium List 2 Accent 1" w:uiPriority="66"/>
-    <w:lsdException w:name="Medium Grid 1 Accent 1" w:uiPriority="67"/>
-    <w:lsdException w:name="Medium Grid 2 Accent 1" w:uiPriority="68"/>
-    <w:lsdException w:name="Medium Grid 3 Accent 1" w:uiPriority="69"/>
-    <w:lsdException w:name="Dark List Accent 1" w:uiPriority="70"/>
-    <w:lsdException w:name="Colorful Shading Accent 1" w:uiPriority="71"/>
-    <w:lsdException w:name="Colorful List Accent 1" w:uiPriority="72"/>
-    <w:lsdException w:name="Colorful Grid Accent 1" w:uiPriority="73"/>
-    <w:lsdException w:name="Light Shading Accent 2" w:uiPriority="60"/>
-    <w:lsdException w:name="Light List Accent 2" w:uiPriority="61"/>
-    <w:lsdException w:name="Light Grid Accent 2" w:uiPriority="62"/>
-    <w:lsdException w:name="Medium Shading 1 Accent 2" w:uiPriority="63"/>
-    <w:lsdException w:name="Medium Shading 2 Accent 2" w:uiPriority="64"/>
-    <w:lsdException w:name="Medium List 1 Accent 2" w:uiPriority="65"/>
-    <w:lsdException w:name="Medium List 2 Accent 2" w:uiPriority="66"/>
-    <w:lsdException w:name="Medium Grid 1 Accent 2" w:uiPriority="67"/>
-    <w:lsdException w:name="Medium Grid 2 Accent 2" w:uiPriority="68"/>
-    <w:lsdException w:name="Medium Grid 3 Accent 2" w:uiPriority="69"/>
-    <w:lsdException w:name="Dark List Accent 2" w:uiPriority="70"/>
-    <w:lsdException w:name="Colorful Shading Accent 2" w:uiPriority="71"/>
-    <w:lsdException w:name="Colorful List Accent 2" w:uiPriority="72"/>
-    <w:lsdException w:name="Colorful Grid Accent 2" w:uiPriority="73"/>
-    <w:lsdException w:name="Light Shading Accent 3" w:uiPriority="60"/>
-    <w:lsdException w:name="Light List Accent 3" w:uiPriority="61"/>
-    <w:lsdException w:name="Light Grid Accent 3" w:uiPriority="62"/>
-    <w:lsdException w:name="Medium Shading 1 Accent 3" w:uiPriority="63"/>
-    <w:lsdException w:name="Medium Shading 2 Accent 3" w:uiPriority="64"/>
-    <w:lsdException w:name="Medium List 1 Accent 3" w:uiPriority="65"/>
-    <w:lsdException w:name="Medium List 2 Accent 3" w:uiPriority="66"/>
-    <w:lsdException w:name="Medium Grid 1 Accent 3" w:uiPriority="67"/>
-    <w:lsdException w:name="Medium Grid 2 Accent 3" w:uiPriority="68"/>
-    <w:lsdException w:name="Medium Grid 3 Accent 3" w:uiPriority="69"/>
-    <w:lsdException w:name="Dark List Accent 3" w:uiPriority="70"/>
-    <w:lsdException w:name="Colorful Shading Accent 3" w:uiPriority="71"/>
-    <w:lsdException w:name="Colorful List Accent 3" w:uiPriority="72"/>
-    <w:lsdException w:name="Colorful Grid Accent 3" w:uiPriority="73"/>
-    <w:lsdException w:name="Light Shading Accent 4" w:uiPriority="60"/>
-    <w:lsdException w:name="Light List Accent 4" w:uiPriority="61"/>
-    <w:lsdException w:name="Light Grid Accent 4" w:uiPriority="62"/>
-    <w:lsdException w:name="Medium Shading 1 Accent 4" w:uiPriority="63"/>
-    <w:lsdException w:name="Medium Shading 2 Accent 4" w:uiPriority="64"/>
-    <w:lsdException w:name="Medium List 1 Accent 4" w:uiPriority="65"/>
-    <w:lsdException w:name="Medium List 2 Accent 4" w:uiPriority="66"/>
-    <w:lsdException w:name="Medium Grid 1 Accent 4" w:uiPriority="67"/>
-    <w:lsdException w:name="Medium Grid 2 Accent 4" w:uiPriority="68"/>
-    <w:lsdException w:name="Medium Grid 3 Accent 4" w:uiPriority="69"/>
-    <w:lsdException w:name="Dark List Accent 4" w:uiPriority="70"/>
-    <w:lsdException w:name="Colorful Shading Accent 4" w:uiPriority="71"/>
-    <w:lsdException w:name="Colorful List Accent 4" w:uiPriority="72"/>
-    <w:lsdException w:name="Colorful Grid Accent 4" w:uiPriority="73"/>
-    <w:lsdException w:name="Light Shading Accent 5" w:uiPriority="60"/>
-    <w:lsdException w:name="Light List Accent 5" w:uiPriority="61"/>
-    <w:lsdException w:name="Light Grid Accent 5" w:uiPriority="62"/>
-    <w:lsdException w:name="Medium Shading 1 Accent 5" w:uiPriority="63"/>
-    <w:lsdException w:name="Medium Shading 2 Accent 5" w:uiPriority="64"/>
-    <w:lsdException w:name="Medium List 1 Accent 5" w:uiPriority="65"/>
-    <w:lsdException w:name="Medium List 2 Accent 5" w:uiPriority="66"/>
-    <w:lsdException w:name="Medium Grid 1 Accent 5" w:uiPriority="67"/>
-    <w:lsdException w:name="Medium Grid 2 Accent 5" w:uiPriority="68"/>
-    <w:lsdException w:name="Medium Grid 3 Accent 5" w:uiPriority="69"/>
-    <w:lsdException w:name="Dark List Accent 5" w:uiPriority="70"/>
-    <w:lsdException w:name="Colorful Shading Accent 5" w:uiPriority="71"/>
-    <w:lsdException w:name="Colorful List Accent 5" w:uiPriority="72"/>
-    <w:lsdException w:name="Colorful Grid Accent 5" w:uiPriority="73"/>
-    <w:lsdException w:name="Light Shading Accent 6" w:uiPriority="60"/>
-    <w:lsdException w:name="Light List Accent 6" w:uiPriority="61"/>
-    <w:lsdException w:name="Light Grid Accent 6" w:uiPriority="62"/>
-    <w:lsdException w:name="Medium Shading 1 Accent 6" w:uiPriority="63"/>
-    <w:lsdException w:name="Medium Shading 2 Accent 6" w:uiPriority="64"/>
-    <w:lsdException w:name="Medium List 1 Accent 6" w:uiPriority="65"/>
-    <w:lsdException w:name="Medium List 2 Accent 6" w:uiPriority="66"/>
-    <w:lsdException w:name="Medium Grid 1 Accent 6" w:uiPriority="67"/>
-    <w:lsdException w:name="Medium Grid 2 Accent 6" w:uiPriority="68"/>
-    <w:lsdException w:name="Medium Grid 3 Accent 6" w:uiPriority="69"/>
-    <w:lsdException w:name="Dark List Accent 6" w:uiPriority="70"/>
-    <w:lsdException w:name="Colorful Shading Accent 6" w:uiPriority="71"/>
-    <w:lsdException w:name="Colorful List Accent 6" w:uiPriority="72"/>
-    <w:lsdException w:name="Colorful Grid Accent 6" w:uiPriority="73"/>
-    <w:lsdException w:name="Subtle Emphasis" w:uiPriority="19" w:qFormat="1"/>
-    <w:lsdException w:name="Intense Emphasis" w:uiPriority="21" w:qFormat="1"/>
-    <w:lsdException w:name="Subtle Reference" w:uiPriority="31" w:qFormat="1"/>
-    <w:lsdException w:name="Intense Reference" w:uiPriority="32" w:qFormat="1"/>
-    <w:lsdException w:name="Book Title" w:uiPriority="33" w:qFormat="1"/>
-    <w:lsdException w:name="Bibliography" w:semiHidden="1" w:uiPriority="37" w:unhideWhenUsed="1"/>
-    <w:lsdException w:name="TOC Heading" w:semiHidden="1" w:uiPriority="39" w:unhideWhenUsed="1" w:qFormat="1"/>
-    <w:lsdException w:name="Plain Table 1" w:uiPriority="41"/>
-    <w:lsdException w:name="Plain Table 2" w:uiPriority="42"/>
-    <w:lsdException w:name="Plain Table 3" w:uiPriority="43"/>
-    <w:lsdException w:name="Plain Table 4" w:uiPriority="44"/>
-    <w:lsdException w:name="Plain Table 5" w:uiPriority="45"/>
-    <w:lsdException w:name="Grid Table Light" w:uiPriority="40"/>
-    <w:lsdException w:name="Grid Table 1 Light" w:uiPriority="46"/>
-    <w:lsdException w:name="Grid Table 2" w:uiPriority="47"/>
-    <w:lsdException w:name="Grid Table 3" w:uiPriority="48"/>
-    <w:lsdException w:name="Grid Table 4" w:uiPriority="49"/>
-    <w:lsdException w:name="Grid Table 5 Dark" w:uiPriority="50"/>
-    <w:lsdException w:name="Grid Table 6 Colorful" w:uiPriority="51"/>
-    <w:lsdException w:name="Grid Table 7 Colorful" w:uiPriority="52"/>
-    <w:lsdException w:name="Grid Table 1 Light Accent 1" w:uiPriority="46"/>
-    <w:lsdException w:name="Grid Table 2 Accent 1" w:uiPriority="47"/>
-    <w:lsdException w:name="Grid Table 3 Accent 1" w:uiPriority="48"/>
-    <w:lsdException w:name="Grid Table 4 Accent 1" w:uiPriority="49"/>
-    <w:lsdException w:name="Grid Table 5 Dark Accent 1" w:uiPriority="50"/>
-    <w:lsdException w:name="Grid Table 6 Colorful Accent 1" w:uiPriority="51"/>
-    <w:lsdException w:name="Grid Table 7 Colorful Accent 1" w:uiPriority="52"/>
-    <w:lsdException w:name="Grid Table 1 Light Accent 2" w:uiPriority="46"/>
-    <w:lsdException w:name="Grid Table 2 Accent 2" w:uiPriority="47"/>
-    <w:lsdException w:name="Grid Table 3 Accent 2" w:uiPriority="48"/>
-    <w:lsdException w:name="Grid Table 4 Accent 2" w:uiPriority="49"/>
-    <w:lsdException w:name="Grid Table 5 Dark Accent 2" w:uiPriority="50"/>
-    <w:lsdException w:name="Grid Table 6 Colorful Accent 2" w:uiPriority="51"/>
-    <w:lsdException w:name="Grid Table 7 Colorful Accent 2" w:uiPriority="52"/>
-    <w:lsdException w:name="Grid Table 1 Light Accent 3" w:uiPriority="46"/>
-    <w:lsdException w:name="Grid Table 2 Accent 3" w:uiPriority="47"/>
-    <w:lsdException w:name="Grid Table 3 Accent 3" w:uiPriority="48"/>
-    <w:lsdException w:name="Grid Table 4 Accent 3" w:uiPriority="49"/>
-    <w:lsdException w:name="Grid Table 5 Dark Accent 3" w:uiPriority="50"/>
-    <w:lsdException w:name="Grid Table 6 Colorful Accent 3" w:uiPriority="51"/>
-    <w:lsdException w:name="Grid Table 7 Colorful Accent 3" w:uiPriority="52"/>
-    <w:lsdException w:name="Grid Table 1 Light Accent 4" w:uiPriority="46"/>
-    <w:lsdException w:name="Grid Table 2 Accent 4" w:uiPriority="47"/>
-    <w:lsdException w:name="Grid Table 3 Accent 4" w:uiPriority="48"/>
-    <w:lsdException w:name="Grid Table 4 Accent 4" w:uiPriority="49"/>
-    <w:lsdException w:name="Grid Table 5 Dark Accent 4" w:uiPriority="50"/>
-    <w:lsdException w:name="Grid Table 6 Colorful Accent 4" w:uiPriority="51"/>
-    <w:lsdException w:name="Grid Table 7 Colorful Accent 4" w:uiPriority="52"/>
-    <w:lsdException w:name="Grid Table 1 Light Accent 5" w:uiPriority="46"/>
-    <w:lsdException w:name="Grid Table 2 Accent 5" w:uiPriority="47"/>
-    <w:lsdException w:name="Grid Table 3 Accent 5" w:uiPriority="48"/>
-    <w:lsdException w:name="Grid Table 4 Accent 5" w:uiPriority="49"/>
-    <w:lsdException w:name="Grid Table 5 Dark Accent 5" w:uiPriority="50"/>
-    <w:lsdException w:name="Grid Table 6 Colorful Accent 5" w:uiPriority="51"/>
-    <w:lsdException w:name="Grid Table 7 Colorful Accent 5" w:uiPriority="52"/>
-    <w:lsdException w:name="Grid Table 1 Light Accent 6" w:uiPriority="46"/>
-    <w:lsdException w:name="Grid Table 2 Accent 6" w:uiPriority="47"/>
-    <w:lsdException w:name="Grid Table 3 Accent 6" w:uiPriority="48"/>
-    <w:lsdException w:name="Grid Table 4 Accent 6" w:uiPriority="49"/>
-    <w:lsdException w:name="Grid Table 5 Dark Accent 6" w:uiPriority="50"/>
-    <w:lsdException w:name="Grid Table 6 Colorful Accent 6" w:uiPriority="51"/>
-    <w:lsdException w:name="Grid Table 7 Colorful Accent 6" w:uiPriority="52"/>
-    <w:lsdException w:name="List Table 1 Light" w:uiPriority="46"/>
-    <w:lsdException w:name="List Table 2" w:uiPriority="47"/>
-    <w:lsdException w:name="List Table 3" w:uiPriority="48"/>
-    <w:lsdException w:name="List Table 4" w:uiPriority="49"/>
-    <w:lsdException w:name="List Table 5 Dark" w:uiPriority="50"/>
-    <w:lsdException w:name="List Table 6 Colorful" w:uiPriority="51"/>
-    <w:lsdException w:name="List Table 7 Colorful" w:uiPriority="52"/>
-    <w:lsdException w:name="List Table 1 Light Accent 1" w:uiPriority="46"/>
-    <w:lsdException w:name="List Table 2 Accent 1" w:uiPriority="47"/>
-    <w:lsdException w:name="List Table 3 Accent 1" w:uiPriority="48"/>
-    <w:lsdException w:name="List Table 4 Accent 1" w:uiPriority="49"/>
-    <w:lsdException w:name="List Table 5 Dark Accent 1" w:uiPriority="50"/>
-    <w:lsdException w:name="List Table 6 Colorful Accent 1" w:uiPriority="51"/>
-    <w:lsdException w:name="List Table 7 Colorful Accent 1" w:uiPriority="52"/>
-    <w:lsdException w:name="List Table 1 Light Accent 2" w:uiPriority="46"/>
-    <w:lsdException w:name="List Table 2 Accent 2" w:uiPriority="47"/>
-    <w:lsdException w:name="List Table 3 Accent 2" w:uiPriority="48"/>
-    <w:lsdException w:name="List Table 4 Accent 2" w:uiPriority="49"/>
-    <w:lsdException w:name="List Table 5 Dark Accent 2" w:uiPriority="50"/>
-    <w:lsdException w:name="List Table 6 Colorful Accent 2" w:uiPriority="51"/>
-    <w:lsdException w:name="List Table 7 Colorful Accent 2" w:uiPriority="52"/>
-    <w:lsdException w:name="List Table 1 Light Accent 3" w:uiPriority="46"/>
-    <w:lsdException w:name="List Table 2 Accent 3" w:uiPriority="47"/>
-    <w:lsdException w:name="List Table 3 Accent 3" w:uiPriority="48"/>
-    <w:lsdException w:name="List Table 4 Accent 3" w:uiPriority="49"/>
-    <w:lsdException w:name="List Table 5 Dark Accent 3" w:uiPriority="50"/>
-    <w:lsdException w:name="List Table 6 Colorful Accent 3" w:uiPriority="51"/>
-    <w:lsdException w:name="List Table 7 Colorful Accent 3" w:uiPriority="52"/>
-    <w:lsdException w:name="List Table 1 Light Accent 4" w:uiPriority="46"/>
-    <w:lsdException w:name="List Table 2 Accent 4" w:uiPriority="47"/>
-    <w:lsdException w:name="List Table 3 Accent 4" w:uiPriority="48"/>
-    <w:lsdException w:name="List Table 4 Accent 4" w:uiPriority="49"/>
-    <w:lsdException w:name="List Table 5 Dark Accent 4" w:uiPriority="50"/>
-    <w:lsdException w:name="List Table 6 Colorful Accent 4" w:uiPriority="51"/>
-    <w:lsdException w:name="List Table 7 Colorful Accent 4" w:uiPriority="52"/>
-    <w:lsdException w:name="List Table 1 Light Accent 5" w:uiPriority="46"/>
-    <w:lsdException w:name="List Table 2 Accent 5" w:uiPriority="47"/>
-    <w:lsdException w:name="List Table 3 Accent 5" w:uiPriority="48"/>
-    <w:lsdException w:name="List Table 4 Accent 5" w:uiPriority="49"/>
-    <w:lsdException w:name="List Table 5 Dark Accent 5" w:uiPriority="50"/>
-    <w:lsdException w:name="List Table 6 Colorful Accent 5" w:uiPriority="51"/>
-    <w:lsdException w:name="List Table 7 Colorful Accent 5" w:uiPriority="52"/>
-    <w:lsdException w:name="List Table 1 Light Accent 6" w:uiPriority="46"/>
-    <w:lsdException w:name="List Table 2 Accent 6" w:uiPriority="47"/>
-    <w:lsdException w:name="List Table 3 Accent 6" w:uiPriority="48"/>
-    <w:lsdException w:name="List Table 4 Accent 6" w:uiPriority="49"/>
-    <w:lsdException w:name="List Table 5 Dark Accent 6" w:uiPriority="50"/>
-    <w:lsdException w:name="List Table 6 Colorful Accent 6" w:uiPriority="51"/>
-    <w:lsdException w:name="List Table 7 Colorful Accent 6" w:uiPriority="52"/>
-    <w:lsdException w:name="Mention" w:semiHidden="1" w:unhideWhenUsed="1"/>
-    <w:lsdException w:name="Smart Hyperlink" w:semiHidden="1" w:unhideWhenUsed="1"/>
-    <w:lsdException w:name="Hashtag" w:semiHidden="1" w:unhideWhenUsed="1"/>
-    <w:lsdException w:name="Unresolved Mention" w:semiHidden="1" w:unhideWhenUsed="1"/>
-    <w:lsdException w:name="Smart Link" w:semiHidden="1" w:unhideWhenUsed="1"/>
+  <w:latentStyles w:defLockedState="0" w:defUIPriority="99" w:defSemiHidden="1" w:defUnhideWhenUsed="1" w:defQFormat="0" w:count="267">
+    <w:lsdException w:name="Normal" w:semiHidden="0" w:uiPriority="0" w:unhideWhenUsed="0" w:qFormat="1"/>
+    <w:lsdException w:name="heading 1" w:semiHidden="0" w:uiPriority="9" w:unhideWhenUsed="0" w:qFormat="1"/>
+    <w:lsdException w:name="heading 2" w:uiPriority="9" w:qFormat="1"/>
+    <w:lsdException w:name="heading 3" w:uiPriority="9" w:qFormat="1"/>
+    <w:lsdException w:name="heading 4" w:uiPriority="9" w:qFormat="1"/>
+    <w:lsdException w:name="heading 5" w:uiPriority="9" w:qFormat="1"/>
+    <w:lsdException w:name="heading 6" w:uiPriority="9" w:qFormat="1"/>
+    <w:lsdException w:name="heading 7" w:uiPriority="9" w:qFormat="1"/>
+    <w:lsdException w:name="heading 8" w:uiPriority="9" w:qFormat="1"/>
+    <w:lsdException w:name="heading 9" w:uiPriority="9" w:qFormat="1"/>
+    <w:lsdException w:name="toc 1" w:uiPriority="39"/>
+    <w:lsdException w:name="toc 2" w:uiPriority="39"/>
+    <w:lsdException w:name="toc 3" w:uiPriority="39"/>
+    <w:lsdException w:name="toc 4" w:uiPriority="39"/>
+    <w:lsdException w:name="toc 5" w:uiPriority="39"/>
+    <w:lsdException w:name="toc 6" w:uiPriority="39"/>
+    <w:lsdException w:name="toc 7" w:uiPriority="39"/>
+    <w:lsdException w:name="toc 8" w:uiPriority="39"/>
+    <w:lsdException w:name="toc 9" w:uiPriority="39"/>
+    <w:lsdException w:name="caption" w:uiPriority="35" w:qFormat="1"/>
+    <w:lsdException w:name="Title" w:semiHidden="0" w:uiPriority="10" w:unhideWhenUsed="0" w:qFormat="1"/>
+    <w:lsdException w:name="Default Paragraph Font" w:uiPriority="1"/>
+    <w:lsdException w:name="Subtitle" w:semiHidden="0" w:uiPriority="11" w:unhideWhenUsed="0" w:qFormat="1"/>
+    <w:lsdException w:name="Strong" w:semiHidden="0" w:uiPriority="22" w:unhideWhenUsed="0" w:qFormat="1"/>
+    <w:lsdException w:name="Emphasis" w:semiHidden="0" w:uiPriority="20" w:unhideWhenUsed="0" w:qFormat="1"/>
+    <w:lsdException w:name="Table Grid" w:semiHidden="0" w:uiPriority="39" w:unhideWhenUsed="0"/>
+    <w:lsdException w:name="Placeholder Text" w:unhideWhenUsed="0"/>
+    <w:lsdException w:name="No Spacing" w:semiHidden="0" w:uiPriority="1" w:unhideWhenUsed="0" w:qFormat="1"/>
+    <w:lsdException w:name="Light Shading" w:semiHidden="0" w:uiPriority="60" w:unhideWhenUsed="0"/>
+    <w:lsdException w:name="Light List" w:semiHidden="0" w:uiPriority="61" w:unhideWhenUsed="0"/>
+    <w:lsdException w:name="Light Grid" w:semiHidden="0" w:uiPriority="62" w:unhideWhenUsed="0"/>
+    <w:lsdException w:name="Medium Shading 1" w:semiHidden="0" w:uiPriority="63" w:unhideWhenUsed="0"/>
+    <w:lsdException w:name="Medium Shading 2" w:semiHidden="0" w:uiPriority="64" w:unhideWhenUsed="0"/>
+    <w:lsdException w:name="Medium List 1" w:semiHidden="0" w:uiPriority="65" w:unhideWhenUsed="0"/>
+    <w:lsdException w:name="Medium List 2" w:semiHidden="0" w:uiPriority="66" w:unhideWhenUsed="0"/>
+    <w:lsdException w:name="Medium Grid 1" w:semiHidden="0" w:uiPriority="67" w:unhideWhenUsed="0"/>
+    <w:lsdException w:name="Medium Grid 2" w:semiHidden="0" w:uiPriority="68" w:unhideWhenUsed="0"/>
+    <w:lsdException w:name="Medium Grid 3" w:semiHidden="0" w:uiPriority="69" w:unhideWhenUsed="0"/>
+    <w:lsdException w:name="Dark List" w:semiHidden="0" w:uiPriority="70" w:unhideWhenUsed="0"/>
+    <w:lsdException w:name="Colorful Shading" w:semiHidden="0" w:uiPriority="71" w:unhideWhenUsed="0"/>
+    <w:lsdException w:name="Colorful List" w:semiHidden="0" w:uiPriority="72" w:unhideWhenUsed="0"/>
+    <w:lsdException w:name="Colorful Grid" w:semiHidden="0" w:uiPriority="73" w:unhideWhenUsed="0"/>
+    <w:lsdException w:name="Light Shading Accent 1" w:semiHidden="0" w:uiPriority="60" w:unhideWhenUsed="0"/>
+    <w:lsdException w:name="Light List Accent 1" w:semiHidden="0" w:uiPriority="61" w:unhideWhenUsed="0"/>
+    <w:lsdException w:name="Light Grid Accent 1" w:semiHidden="0" w:uiPriority="62" w:unhideWhenUsed="0"/>
+    <w:lsdException w:name="Medium Shading 1 Accent 1" w:semiHidden="0" w:uiPriority="63" w:unhideWhenUsed="0"/>
+    <w:lsdException w:name="Medium Shading 2 Accent 1" w:semiHidden="0" w:uiPriority="64" w:unhideWhenUsed="0"/>
+    <w:lsdException w:name="Medium List 1 Accent 1" w:semiHidden="0" w:uiPriority="65" w:unhideWhenUsed="0"/>
+    <w:lsdException w:name="Revision" w:unhideWhenUsed="0"/>
+    <w:lsdException w:name="List Paragraph" w:semiHidden="0" w:uiPriority="34" w:unhideWhenUsed="0" w:qFormat="1"/>
+    <w:lsdException w:name="Quote" w:semiHidden="0" w:uiPriority="29" w:unhideWhenUsed="0" w:qFormat="1"/>
+    <w:lsdException w:name="Intense Quote" w:semiHidden="0" w:uiPriority="30" w:unhideWhenUsed="0" w:qFormat="1"/>
+    <w:lsdException w:name="Medium List 2 Accent 1" w:semiHidden="0" w:uiPriority="66" w:unhideWhenUsed="0"/>
+    <w:lsdException w:name="Medium Grid 1 Accent 1" w:semiHidden="0" w:uiPriority="67" w:unhideWhenUsed="0"/>
+    <w:lsdException w:name="Medium Grid 2 Accent 1" w:semiHidden="0" w:uiPriority="68" w:unhideWhenUsed="0"/>
+    <w:lsdException w:name="Medium Grid 3 Accent 1" w:semiHidden="0" w:uiPriority="69" w:unhideWhenUsed="0"/>
+    <w:lsdException w:name="Dark List Accent 1" w:semiHidden="0" w:uiPriority="70" w:unhideWhenUsed="0"/>
+    <w:lsdException w:name="Colorful Shading Accent 1" w:semiHidden="0" w:uiPriority="71" w:unhideWhenUsed="0"/>
+    <w:lsdException w:name="Colorful List Accent 1" w:semiHidden="0" w:uiPriority="72" w:unhideWhenUsed="0"/>
+    <w:lsdException w:name="Colorful Grid Accent 1" w:semiHidden="0" w:uiPriority="73" w:unhideWhenUsed="0"/>
+    <w:lsdException w:name="Light Shading Accent 2" w:semiHidden="0" w:uiPriority="60" w:unhideWhenUsed="0"/>
+    <w:lsdException w:name="Light List Accent 2" w:semiHidden="0" w:uiPriority="61" w:unhideWhenUsed="0"/>
+    <w:lsdException w:name="Light Grid Accent 2" w:semiHidden="0" w:uiPriority="62" w:unhideWhenUsed="0"/>
+    <w:lsdException w:name="Medium Shading 1 Accent 2" w:semiHidden="0" w:uiPriority="63" w:unhideWhenUsed="0"/>
+    <w:lsdException w:name="Medium Shading 2 Accent 2" w:semiHidden="0" w:uiPriority="64" w:unhideWhenUsed="0"/>
+    <w:lsdException w:name="Medium List 1 Accent 2" w:semiHidden="0" w:uiPriority="65" w:unhideWhenUsed="0"/>
+    <w:lsdException w:name="Medium List 2 Accent 2" w:semiHidden="0" w:uiPriority="66" w:unhideWhenUsed="0"/>
+    <w:lsdException w:name="Medium Grid 1 Accent 2" w:semiHidden="0" w:uiPriority="67" w:unhideWhenUsed="0"/>
+    <w:lsdException w:name="Medium Grid 2 Accent 2" w:semiHidden="0" w:uiPriority="68" w:unhideWhenUsed="0"/>
+    <w:lsdException w:name="Medium Grid 3 Accent 2" w:semiHidden="0" w:uiPriority="69" w:unhideWhenUsed="0"/>
+    <w:lsdException w:name="Dark List Accent 2" w:semiHidden="0" w:uiPriority="70" w:unhideWhenUsed="0"/>
+    <w:lsdException w:name="Colorful Shading Accent 2" w:semiHidden="0" w:uiPriority="71" w:unhideWhenUsed="0"/>
+    <w:lsdException w:name="Colorful List Accent 2" w:semiHidden="0" w:uiPriority="72" w:unhideWhenUsed="0"/>
+    <w:lsdException w:name="Colorful Grid Accent 2" w:semiHidden="0" w:uiPriority="73" w:unhideWhenUsed="0"/>
+    <w:lsdException w:name="Light Shading Accent 3" w:semiHidden="0" w:uiPriority="60" w:unhideWhenUsed="0"/>
+    <w:lsdException w:name="Light List Accent 3" w:semiHidden="0" w:uiPriority="61" w:unhideWhenUsed="0"/>
+    <w:lsdException w:name="Light Grid Accent 3" w:semiHidden="0" w:uiPriority="62" w:unhideWhenUsed="0"/>
+    <w:lsdException w:name="Medium Shading 1 Accent 3" w:semiHidden="0" w:uiPriority="63" w:unhideWhenUsed="0"/>
+    <w:lsdException w:name="Medium Shading 2 Accent 3" w:semiHidden="0" w:uiPriority="64" w:unhideWhenUsed="0"/>
+    <w:lsdException w:name="Medium List 1 Accent 3" w:semiHidden="0" w:uiPriority="65" w:unhideWhenUsed="0"/>
+    <w:lsdException w:name="Medium List 2 Accent 3" w:semiHidden="0" w:uiPriority="66" w:unhideWhenUsed="0"/>
+    <w:lsdException w:name="Medium Grid 1 Accent 3" w:semiHidden="0" w:uiPriority="67" w:unhideWhenUsed="0"/>
+    <w:lsdException w:name="Medium Grid 2 Accent 3" w:semiHidden="0" w:uiPriority="68" w:unhideWhenUsed="0"/>
+    <w:lsdException w:name="Medium Grid 3 Accent 3" w:semiHidden="0" w:uiPriority="69" w:unhideWhenUsed="0"/>
+    <w:lsdException w:name="Dark List Accent 3" w:semiHidden="0" w:uiPriority="70" w:unhideWhenUsed="0"/>
+    <w:lsdException w:name="Colorful Shading Accent 3" w:semiHidden="0" w:uiPriority="71" w:unhideWhenUsed="0"/>
+    <w:lsdException w:name="Colorful List Accent 3" w:semiHidden="0" w:uiPriority="72" w:unhideWhenUsed="0"/>
+    <w:lsdException w:name="Colorful Grid Accent 3" w:semiHidden="0" w:uiPriority="73" w:unhideWhenUsed="0"/>
+    <w:lsdException w:name="Light Shading Accent 4" w:semiHidden="0" w:uiPriority="60" w:unhideWhenUsed="0"/>
+    <w:lsdException w:name="Light List Accent 4" w:semiHidden="0" w:uiPriority="61" w:unhideWhenUsed="0"/>
+    <w:lsdException w:name="Light Grid Accent 4" w:semiHidden="0" w:uiPriority="62" w:unhideWhenUsed="0"/>
+    <w:lsdException w:name="Medium Shading 1 Accent 4" w:semiHidden="0" w:uiPriority="63" w:unhideWhenUsed="0"/>
+    <w:lsdException w:name="Medium Shading 2 Accent 4" w:semiHidden="0" w:uiPriority="64" w:unhideWhenUsed="0"/>
+    <w:lsdException w:name="Medium List 1 Accent 4" w:semiHidden="0" w:uiPriority="65" w:unhideWhenUsed="0"/>
+    <w:lsdException w:name="Medium List 2 Accent 4" w:semiHidden="0" w:uiPriority="66" w:unhideWhenUsed="0"/>
+    <w:lsdException w:name="Medium Grid 1 Accent 4" w:semiHidden="0" w:uiPriority="67" w:unhideWhenUsed="0"/>
+    <w:lsdException w:name="Medium Grid 2 Accent 4" w:semiHidden="0" w:uiPriority="68" w:unhideWhenUsed="0"/>
+    <w:lsdException w:name="Medium Grid 3 Accent 4" w:semiHidden="0" w:uiPriority="69" w:unhideWhenUsed="0"/>
+    <w:lsdException w:name="Dark List Accent 4" w:semiHidden="0" w:uiPriority="70" w:unhideWhenUsed="0"/>
+    <w:lsdException w:name="Colorful Shading Accent 4" w:semiHidden="0" w:uiPriority="71" w:unhideWhenUsed="0"/>
+    <w:lsdException w:name="Colorful List Accent 4" w:semiHidden="0" w:uiPriority="72" w:unhideWhenUsed="0"/>
+    <w:lsdException w:name="Colorful Grid Accent 4" w:semiHidden="0" w:uiPriority="73" w:unhideWhenUsed="0"/>
+    <w:lsdException w:name="Light Shading Accent 5" w:semiHidden="0" w:uiPriority="60" w:unhideWhenUsed="0"/>
+    <w:lsdException w:name="Light List Accent 5" w:semiHidden="0" w:uiPriority="61" w:unhideWhenUsed="0"/>
+    <w:lsdException w:name="Light Grid Accent 5" w:semiHidden="0" w:uiPriority="62" w:unhideWhenUsed="0"/>
+    <w:lsdException w:name="Medium Shading 1 Accent 5" w:semiHidden="0" w:uiPriority="63" w:unhideWhenUsed="0"/>
+    <w:lsdException w:name="Medium Shading 2 Accent 5" w:semiHidden="0" w:uiPriority="64" w:unhideWhenUsed="0"/>
+    <w:lsdException w:name="Medium List 1 Accent 5" w:semiHidden="0" w:uiPriority="65" w:unhideWhenUsed="0"/>
+    <w:lsdException w:name="Medium List 2 Accent 5" w:semiHidden="0" w:uiPriority="66" w:unhideWhenUsed="0"/>
+    <w:lsdException w:name="Medium Grid 1 Accent 5" w:semiHidden="0" w:uiPriority="67" w:unhideWhenUsed="0"/>
+    <w:lsdException w:name="Medium Grid 2 Accent 5" w:semiHidden="0" w:uiPriority="68" w:unhideWhenUsed="0"/>
+    <w:lsdException w:name="Medium Grid 3 Accent 5" w:semiHidden="0" w:uiPriority="69" w:unhideWhenUsed="0"/>
+    <w:lsdException w:name="Dark List Accent 5" w:semiHidden="0" w:uiPriority="70" w:unhideWhenUsed="0"/>
+    <w:lsdException w:name="Colorful Shading Accent 5" w:semiHidden="0" w:uiPriority="71" w:unhideWhenUsed="0"/>
+    <w:lsdException w:name="Colorful List Accent 5" w:semiHidden="0" w:uiPriority="72" w:unhideWhenUsed="0"/>
+    <w:lsdException w:name="Colorful Grid Accent 5" w:semiHidden="0" w:uiPriority="73" w:unhideWhenUsed="0"/>
+    <w:lsdException w:name="Light Shading Accent 6" w:semiHidden="0" w:uiPriority="60" w:unhideWhenUsed="0"/>
+    <w:lsdException w:name="Light List Accent 6" w:semiHidden="0" w:uiPriority="61" w:unhideWhenUsed="0"/>
+    <w:lsdException w:name="Light Grid Accent 6" w:semiHidden="0" w:uiPriority="62" w:unhideWhenUsed="0"/>
+    <w:lsdException w:name="Medium Shading 1 Accent 6" w:semiHidden="0" w:uiPriority="63" w:unhideWhenUsed="0"/>
+    <w:lsdException w:name="Medium Shading 2 Accent 6" w:semiHidden="0" w:uiPriority="64" w:unhideWhenUsed="0"/>
+    <w:lsdException w:name="Medium List 1 Accent 6" w:semiHidden="0" w:uiPriority="65" w:unhideWhenUsed="0"/>
+    <w:lsdException w:name="Medium List 2 Accent 6" w:semiHidden="0" w:uiPriority="66" w:unhideWhenUsed="0"/>
+    <w:lsdException w:name="Medium Grid 1 Accent 6" w:semiHidden="0" w:uiPriority="67" w:unhideWhenUsed="0"/>
+    <w:lsdException w:name="Medium Grid 2 Accent 6" w:semiHidden="0" w:uiPriority="68" w:unhideWhenUsed="0"/>
+    <w:lsdException w:name="Medium Grid 3 Accent 6" w:semiHidden="0" w:uiPriority="69" w:unhideWhenUsed="0"/>
+    <w:lsdException w:name="Dark List Accent 6" w:semiHidden="0" w:uiPriority="70" w:unhideWhenUsed="0"/>
+    <w:lsdException w:name="Colorful Shading Accent 6" w:semiHidden="0" w:uiPriority="71" w:unhideWhenUsed="0"/>
+    <w:lsdException w:name="Colorful List Accent 6" w:semiHidden="0" w:uiPriority="72" w:unhideWhenUsed="0"/>
+    <w:lsdException w:name="Colorful Grid Accent 6" w:semiHidden="0" w:uiPriority="73" w:unhideWhenUsed="0"/>
+    <w:lsdException w:name="Subtle Emphasis" w:semiHidden="0" w:uiPriority="19" w:unhideWhenUsed="0" w:qFormat="1"/>
+    <w:lsdException w:name="Intense Emphasis" w:semiHidden="0" w:uiPriority="21" w:unhideWhenUsed="0" w:qFormat="1"/>
+    <w:lsdException w:name="Subtle Reference" w:semiHidden="0" w:uiPriority="31" w:unhideWhenUsed="0" w:qFormat="1"/>
+    <w:lsdException w:name="Intense Reference" w:semiHidden="0" w:uiPriority="32" w:unhideWhenUsed="0" w:qFormat="1"/>
+    <w:lsdException w:name="Book Title" w:semiHidden="0" w:uiPriority="33" w:unhideWhenUsed="0" w:qFormat="1"/>
+    <w:lsdException w:name="Bibliography" w:uiPriority="37"/>
+    <w:lsdException w:name="TOC Heading" w:uiPriority="39" w:qFormat="1"/>
   </w:latentStyles>
   <w:style w:type="paragraph" w:default="1" w:styleId="a">
     <w:name w:val="Normal"/>
     <w:qFormat/>
+    <w:rsid w:val="0022378E"/>
   </w:style>
   <w:style w:type="paragraph" w:styleId="1">
     <w:name w:val="heading 1"/>
@@ -1291,7 +2247,7 @@
     </w:rPr>
   </w:style>
   <w:style w:type="character" w:customStyle="1" w:styleId="a4">
-    <w:name w:val="Заголовок Знак"/>
+    <w:name w:val="Название Знак"/>
     <w:basedOn w:val="a0"/>
     <w:link w:val="a3"/>
     <w:uiPriority w:val="10"/>
@@ -1439,6 +2395,770 @@
       <w:smallCaps/>
       <w:color w:val="0F4761" w:themeColor="accent1" w:themeShade="BF"/>
       <w:spacing w:val="5"/>
+    </w:rPr>
+  </w:style>
+  <w:style w:type="paragraph" w:styleId="ac">
+    <w:name w:val="Balloon Text"/>
+    <w:basedOn w:val="a"/>
+    <w:link w:val="ad"/>
+    <w:uiPriority w:val="99"/>
+    <w:semiHidden/>
+    <w:unhideWhenUsed/>
+    <w:rsid w:val="00D43827"/>
+    <w:pPr>
+      <w:spacing w:after="0" w:line="240" w:lineRule="auto"/>
+    </w:pPr>
+    <w:rPr>
+      <w:rFonts w:ascii="Tahoma" w:hAnsi="Tahoma" w:cs="Tahoma"/>
+      <w:sz w:val="16"/>
+      <w:szCs w:val="16"/>
+    </w:rPr>
+  </w:style>
+  <w:style w:type="character" w:customStyle="1" w:styleId="ad">
+    <w:name w:val="Текст выноски Знак"/>
+    <w:basedOn w:val="a0"/>
+    <w:link w:val="ac"/>
+    <w:uiPriority w:val="99"/>
+    <w:semiHidden/>
+    <w:rsid w:val="00D43827"/>
+    <w:rPr>
+      <w:rFonts w:ascii="Tahoma" w:hAnsi="Tahoma" w:cs="Tahoma"/>
+      <w:sz w:val="16"/>
+      <w:szCs w:val="16"/>
+    </w:rPr>
+  </w:style>
+  <w:style w:type="character" w:styleId="ae">
+    <w:name w:val="Hyperlink"/>
+    <w:basedOn w:val="a0"/>
+    <w:uiPriority w:val="99"/>
+    <w:unhideWhenUsed/>
+    <w:rsid w:val="0022378E"/>
+    <w:rPr>
+      <w:color w:val="467886" w:themeColor="hyperlink"/>
+      <w:u w:val="single"/>
+    </w:rPr>
+  </w:style>
+</w:styles>
+</file>
+
+<file path=word/stylesWithEffects.xml><?xml version="1.0" encoding="utf-8"?>
+<w:styles xmlns:wpc="http://schemas.microsoft.com/office/word/2010/wordprocessingCanvas" xmlns:mc="http://schemas.openxmlformats.org/markup-compatibility/2006" xmlns:o="urn:schemas-microsoft-com:office:office" xmlns:r="http://schemas.openxmlformats.org/officeDocument/2006/relationships" xmlns:m="http://schemas.openxmlformats.org/officeDocument/2006/math" xmlns:v="urn:schemas-microsoft-com:vml" xmlns:wp14="http://schemas.microsoft.com/office/word/2010/wordprocessingDrawing" xmlns:wp="http://schemas.openxmlformats.org/drawingml/2006/wordprocessingDrawing" xmlns:w10="urn:schemas-microsoft-com:office:word" xmlns:w="http://schemas.openxmlformats.org/wordprocessingml/2006/main" xmlns:w14="http://schemas.microsoft.com/office/word/2010/wordml" xmlns:wpg="http://schemas.microsoft.com/office/word/2010/wordprocessingGroup" xmlns:wpi="http://schemas.microsoft.com/office/word/2010/wordprocessingInk" xmlns:wne="http://schemas.microsoft.com/office/word/2006/wordml" xmlns:wps="http://schemas.microsoft.com/office/word/2010/wordprocessingShape" mc:Ignorable="w14 wp14">
+  <w:docDefaults>
+    <w:rPrDefault>
+      <w:rPr>
+        <w:rFonts w:asciiTheme="minorHAnsi" w:eastAsiaTheme="minorHAnsi" w:hAnsiTheme="minorHAnsi" w:cstheme="minorBidi"/>
+        <w:kern w:val="2"/>
+        <w:sz w:val="24"/>
+        <w:szCs w:val="24"/>
+        <w:lang w:val="ru-RU" w:eastAsia="en-US" w:bidi="ar-SA"/>
+        <w14:ligatures w14:val="standardContextual"/>
+      </w:rPr>
+    </w:rPrDefault>
+    <w:pPrDefault>
+      <w:pPr>
+        <w:spacing w:after="160" w:line="278" w:lineRule="auto"/>
+      </w:pPr>
+    </w:pPrDefault>
+  </w:docDefaults>
+  <w:latentStyles w:defLockedState="0" w:defUIPriority="99" w:defSemiHidden="1" w:defUnhideWhenUsed="1" w:defQFormat="0" w:count="267">
+    <w:lsdException w:name="Normal" w:semiHidden="0" w:uiPriority="0" w:unhideWhenUsed="0" w:qFormat="1"/>
+    <w:lsdException w:name="heading 1" w:semiHidden="0" w:uiPriority="9" w:unhideWhenUsed="0" w:qFormat="1"/>
+    <w:lsdException w:name="heading 2" w:uiPriority="9" w:qFormat="1"/>
+    <w:lsdException w:name="heading 3" w:uiPriority="9" w:qFormat="1"/>
+    <w:lsdException w:name="heading 4" w:uiPriority="9" w:qFormat="1"/>
+    <w:lsdException w:name="heading 5" w:uiPriority="9" w:qFormat="1"/>
+    <w:lsdException w:name="heading 6" w:uiPriority="9" w:qFormat="1"/>
+    <w:lsdException w:name="heading 7" w:uiPriority="9" w:qFormat="1"/>
+    <w:lsdException w:name="heading 8" w:uiPriority="9" w:qFormat="1"/>
+    <w:lsdException w:name="heading 9" w:uiPriority="9" w:qFormat="1"/>
+    <w:lsdException w:name="toc 1" w:uiPriority="39"/>
+    <w:lsdException w:name="toc 2" w:uiPriority="39"/>
+    <w:lsdException w:name="toc 3" w:uiPriority="39"/>
+    <w:lsdException w:name="toc 4" w:uiPriority="39"/>
+    <w:lsdException w:name="toc 5" w:uiPriority="39"/>
+    <w:lsdException w:name="toc 6" w:uiPriority="39"/>
+    <w:lsdException w:name="toc 7" w:uiPriority="39"/>
+    <w:lsdException w:name="toc 8" w:uiPriority="39"/>
+    <w:lsdException w:name="toc 9" w:uiPriority="39"/>
+    <w:lsdException w:name="caption" w:uiPriority="35" w:qFormat="1"/>
+    <w:lsdException w:name="Title" w:semiHidden="0" w:uiPriority="10" w:unhideWhenUsed="0" w:qFormat="1"/>
+    <w:lsdException w:name="Default Paragraph Font" w:uiPriority="1"/>
+    <w:lsdException w:name="Subtitle" w:semiHidden="0" w:uiPriority="11" w:unhideWhenUsed="0" w:qFormat="1"/>
+    <w:lsdException w:name="Strong" w:semiHidden="0" w:uiPriority="22" w:unhideWhenUsed="0" w:qFormat="1"/>
+    <w:lsdException w:name="Emphasis" w:semiHidden="0" w:uiPriority="20" w:unhideWhenUsed="0" w:qFormat="1"/>
+    <w:lsdException w:name="Table Grid" w:semiHidden="0" w:uiPriority="39" w:unhideWhenUsed="0"/>
+    <w:lsdException w:name="Placeholder Text" w:unhideWhenUsed="0"/>
+    <w:lsdException w:name="No Spacing" w:semiHidden="0" w:uiPriority="1" w:unhideWhenUsed="0" w:qFormat="1"/>
+    <w:lsdException w:name="Light Shading" w:semiHidden="0" w:uiPriority="60" w:unhideWhenUsed="0"/>
+    <w:lsdException w:name="Light List" w:semiHidden="0" w:uiPriority="61" w:unhideWhenUsed="0"/>
+    <w:lsdException w:name="Light Grid" w:semiHidden="0" w:uiPriority="62" w:unhideWhenUsed="0"/>
+    <w:lsdException w:name="Medium Shading 1" w:semiHidden="0" w:uiPriority="63" w:unhideWhenUsed="0"/>
+    <w:lsdException w:name="Medium Shading 2" w:semiHidden="0" w:uiPriority="64" w:unhideWhenUsed="0"/>
+    <w:lsdException w:name="Medium List 1" w:semiHidden="0" w:uiPriority="65" w:unhideWhenUsed="0"/>
+    <w:lsdException w:name="Medium List 2" w:semiHidden="0" w:uiPriority="66" w:unhideWhenUsed="0"/>
+    <w:lsdException w:name="Medium Grid 1" w:semiHidden="0" w:uiPriority="67" w:unhideWhenUsed="0"/>
+    <w:lsdException w:name="Medium Grid 2" w:semiHidden="0" w:uiPriority="68" w:unhideWhenUsed="0"/>
+    <w:lsdException w:name="Medium Grid 3" w:semiHidden="0" w:uiPriority="69" w:unhideWhenUsed="0"/>
+    <w:lsdException w:name="Dark List" w:semiHidden="0" w:uiPriority="70" w:unhideWhenUsed="0"/>
+    <w:lsdException w:name="Colorful Shading" w:semiHidden="0" w:uiPriority="71" w:unhideWhenUsed="0"/>
+    <w:lsdException w:name="Colorful List" w:semiHidden="0" w:uiPriority="72" w:unhideWhenUsed="0"/>
+    <w:lsdException w:name="Colorful Grid" w:semiHidden="0" w:uiPriority="73" w:unhideWhenUsed="0"/>
+    <w:lsdException w:name="Light Shading Accent 1" w:semiHidden="0" w:uiPriority="60" w:unhideWhenUsed="0"/>
+    <w:lsdException w:name="Light List Accent 1" w:semiHidden="0" w:uiPriority="61" w:unhideWhenUsed="0"/>
+    <w:lsdException w:name="Light Grid Accent 1" w:semiHidden="0" w:uiPriority="62" w:unhideWhenUsed="0"/>
+    <w:lsdException w:name="Medium Shading 1 Accent 1" w:semiHidden="0" w:uiPriority="63" w:unhideWhenUsed="0"/>
+    <w:lsdException w:name="Medium Shading 2 Accent 1" w:semiHidden="0" w:uiPriority="64" w:unhideWhenUsed="0"/>
+    <w:lsdException w:name="Medium List 1 Accent 1" w:semiHidden="0" w:uiPriority="65" w:unhideWhenUsed="0"/>
+    <w:lsdException w:name="Revision" w:unhideWhenUsed="0"/>
+    <w:lsdException w:name="List Paragraph" w:semiHidden="0" w:uiPriority="34" w:unhideWhenUsed="0" w:qFormat="1"/>
+    <w:lsdException w:name="Quote" w:semiHidden="0" w:uiPriority="29" w:unhideWhenUsed="0" w:qFormat="1"/>
+    <w:lsdException w:name="Intense Quote" w:semiHidden="0" w:uiPriority="30" w:unhideWhenUsed="0" w:qFormat="1"/>
+    <w:lsdException w:name="Medium List 2 Accent 1" w:semiHidden="0" w:uiPriority="66" w:unhideWhenUsed="0"/>
+    <w:lsdException w:name="Medium Grid 1 Accent 1" w:semiHidden="0" w:uiPriority="67" w:unhideWhenUsed="0"/>
+    <w:lsdException w:name="Medium Grid 2 Accent 1" w:semiHidden="0" w:uiPriority="68" w:unhideWhenUsed="0"/>
+    <w:lsdException w:name="Medium Grid 3 Accent 1" w:semiHidden="0" w:uiPriority="69" w:unhideWhenUsed="0"/>
+    <w:lsdException w:name="Dark List Accent 1" w:semiHidden="0" w:uiPriority="70" w:unhideWhenUsed="0"/>
+    <w:lsdException w:name="Colorful Shading Accent 1" w:semiHidden="0" w:uiPriority="71" w:unhideWhenUsed="0"/>
+    <w:lsdException w:name="Colorful List Accent 1" w:semiHidden="0" w:uiPriority="72" w:unhideWhenUsed="0"/>
+    <w:lsdException w:name="Colorful Grid Accent 1" w:semiHidden="0" w:uiPriority="73" w:unhideWhenUsed="0"/>
+    <w:lsdException w:name="Light Shading Accent 2" w:semiHidden="0" w:uiPriority="60" w:unhideWhenUsed="0"/>
+    <w:lsdException w:name="Light List Accent 2" w:semiHidden="0" w:uiPriority="61" w:unhideWhenUsed="0"/>
+    <w:lsdException w:name="Light Grid Accent 2" w:semiHidden="0" w:uiPriority="62" w:unhideWhenUsed="0"/>
+    <w:lsdException w:name="Medium Shading 1 Accent 2" w:semiHidden="0" w:uiPriority="63" w:unhideWhenUsed="0"/>
+    <w:lsdException w:name="Medium Shading 2 Accent 2" w:semiHidden="0" w:uiPriority="64" w:unhideWhenUsed="0"/>
+    <w:lsdException w:name="Medium List 1 Accent 2" w:semiHidden="0" w:uiPriority="65" w:unhideWhenUsed="0"/>
+    <w:lsdException w:name="Medium List 2 Accent 2" w:semiHidden="0" w:uiPriority="66" w:unhideWhenUsed="0"/>
+    <w:lsdException w:name="Medium Grid 1 Accent 2" w:semiHidden="0" w:uiPriority="67" w:unhideWhenUsed="0"/>
+    <w:lsdException w:name="Medium Grid 2 Accent 2" w:semiHidden="0" w:uiPriority="68" w:unhideWhenUsed="0"/>
+    <w:lsdException w:name="Medium Grid 3 Accent 2" w:semiHidden="0" w:uiPriority="69" w:unhideWhenUsed="0"/>
+    <w:lsdException w:name="Dark List Accent 2" w:semiHidden="0" w:uiPriority="70" w:unhideWhenUsed="0"/>
+    <w:lsdException w:name="Colorful Shading Accent 2" w:semiHidden="0" w:uiPriority="71" w:unhideWhenUsed="0"/>
+    <w:lsdException w:name="Colorful List Accent 2" w:semiHidden="0" w:uiPriority="72" w:unhideWhenUsed="0"/>
+    <w:lsdException w:name="Colorful Grid Accent 2" w:semiHidden="0" w:uiPriority="73" w:unhideWhenUsed="0"/>
+    <w:lsdException w:name="Light Shading Accent 3" w:semiHidden="0" w:uiPriority="60" w:unhideWhenUsed="0"/>
+    <w:lsdException w:name="Light List Accent 3" w:semiHidden="0" w:uiPriority="61" w:unhideWhenUsed="0"/>
+    <w:lsdException w:name="Light Grid Accent 3" w:semiHidden="0" w:uiPriority="62" w:unhideWhenUsed="0"/>
+    <w:lsdException w:name="Medium Shading 1 Accent 3" w:semiHidden="0" w:uiPriority="63" w:unhideWhenUsed="0"/>
+    <w:lsdException w:name="Medium Shading 2 Accent 3" w:semiHidden="0" w:uiPriority="64" w:unhideWhenUsed="0"/>
+    <w:lsdException w:name="Medium List 1 Accent 3" w:semiHidden="0" w:uiPriority="65" w:unhideWhenUsed="0"/>
+    <w:lsdException w:name="Medium List 2 Accent 3" w:semiHidden="0" w:uiPriority="66" w:unhideWhenUsed="0"/>
+    <w:lsdException w:name="Medium Grid 1 Accent 3" w:semiHidden="0" w:uiPriority="67" w:unhideWhenUsed="0"/>
+    <w:lsdException w:name="Medium Grid 2 Accent 3" w:semiHidden="0" w:uiPriority="68" w:unhideWhenUsed="0"/>
+    <w:lsdException w:name="Medium Grid 3 Accent 3" w:semiHidden="0" w:uiPriority="69" w:unhideWhenUsed="0"/>
+    <w:lsdException w:name="Dark List Accent 3" w:semiHidden="0" w:uiPriority="70" w:unhideWhenUsed="0"/>
+    <w:lsdException w:name="Colorful Shading Accent 3" w:semiHidden="0" w:uiPriority="71" w:unhideWhenUsed="0"/>
+    <w:lsdException w:name="Colorful List Accent 3" w:semiHidden="0" w:uiPriority="72" w:unhideWhenUsed="0"/>
+    <w:lsdException w:name="Colorful Grid Accent 3" w:semiHidden="0" w:uiPriority="73" w:unhideWhenUsed="0"/>
+    <w:lsdException w:name="Light Shading Accent 4" w:semiHidden="0" w:uiPriority="60" w:unhideWhenUsed="0"/>
+    <w:lsdException w:name="Light List Accent 4" w:semiHidden="0" w:uiPriority="61" w:unhideWhenUsed="0"/>
+    <w:lsdException w:name="Light Grid Accent 4" w:semiHidden="0" w:uiPriority="62" w:unhideWhenUsed="0"/>
+    <w:lsdException w:name="Medium Shading 1 Accent 4" w:semiHidden="0" w:uiPriority="63" w:unhideWhenUsed="0"/>
+    <w:lsdException w:name="Medium Shading 2 Accent 4" w:semiHidden="0" w:uiPriority="64" w:unhideWhenUsed="0"/>
+    <w:lsdException w:name="Medium List 1 Accent 4" w:semiHidden="0" w:uiPriority="65" w:unhideWhenUsed="0"/>
+    <w:lsdException w:name="Medium List 2 Accent 4" w:semiHidden="0" w:uiPriority="66" w:unhideWhenUsed="0"/>
+    <w:lsdException w:name="Medium Grid 1 Accent 4" w:semiHidden="0" w:uiPriority="67" w:unhideWhenUsed="0"/>
+    <w:lsdException w:name="Medium Grid 2 Accent 4" w:semiHidden="0" w:uiPriority="68" w:unhideWhenUsed="0"/>
+    <w:lsdException w:name="Medium Grid 3 Accent 4" w:semiHidden="0" w:uiPriority="69" w:unhideWhenUsed="0"/>
+    <w:lsdException w:name="Dark List Accent 4" w:semiHidden="0" w:uiPriority="70" w:unhideWhenUsed="0"/>
+    <w:lsdException w:name="Colorful Shading Accent 4" w:semiHidden="0" w:uiPriority="71" w:unhideWhenUsed="0"/>
+    <w:lsdException w:name="Colorful List Accent 4" w:semiHidden="0" w:uiPriority="72" w:unhideWhenUsed="0"/>
+    <w:lsdException w:name="Colorful Grid Accent 4" w:semiHidden="0" w:uiPriority="73" w:unhideWhenUsed="0"/>
+    <w:lsdException w:name="Light Shading Accent 5" w:semiHidden="0" w:uiPriority="60" w:unhideWhenUsed="0"/>
+    <w:lsdException w:name="Light List Accent 5" w:semiHidden="0" w:uiPriority="61" w:unhideWhenUsed="0"/>
+    <w:lsdException w:name="Light Grid Accent 5" w:semiHidden="0" w:uiPriority="62" w:unhideWhenUsed="0"/>
+    <w:lsdException w:name="Medium Shading 1 Accent 5" w:semiHidden="0" w:uiPriority="63" w:unhideWhenUsed="0"/>
+    <w:lsdException w:name="Medium Shading 2 Accent 5" w:semiHidden="0" w:uiPriority="64" w:unhideWhenUsed="0"/>
+    <w:lsdException w:name="Medium List 1 Accent 5" w:semiHidden="0" w:uiPriority="65" w:unhideWhenUsed="0"/>
+    <w:lsdException w:name="Medium List 2 Accent 5" w:semiHidden="0" w:uiPriority="66" w:unhideWhenUsed="0"/>
+    <w:lsdException w:name="Medium Grid 1 Accent 5" w:semiHidden="0" w:uiPriority="67" w:unhideWhenUsed="0"/>
+    <w:lsdException w:name="Medium Grid 2 Accent 5" w:semiHidden="0" w:uiPriority="68" w:unhideWhenUsed="0"/>
+    <w:lsdException w:name="Medium Grid 3 Accent 5" w:semiHidden="0" w:uiPriority="69" w:unhideWhenUsed="0"/>
+    <w:lsdException w:name="Dark List Accent 5" w:semiHidden="0" w:uiPriority="70" w:unhideWhenUsed="0"/>
+    <w:lsdException w:name="Colorful Shading Accent 5" w:semiHidden="0" w:uiPriority="71" w:unhideWhenUsed="0"/>
+    <w:lsdException w:name="Colorful List Accent 5" w:semiHidden="0" w:uiPriority="72" w:unhideWhenUsed="0"/>
+    <w:lsdException w:name="Colorful Grid Accent 5" w:semiHidden="0" w:uiPriority="73" w:unhideWhenUsed="0"/>
+    <w:lsdException w:name="Light Shading Accent 6" w:semiHidden="0" w:uiPriority="60" w:unhideWhenUsed="0"/>
+    <w:lsdException w:name="Light List Accent 6" w:semiHidden="0" w:uiPriority="61" w:unhideWhenUsed="0"/>
+    <w:lsdException w:name="Light Grid Accent 6" w:semiHidden="0" w:uiPriority="62" w:unhideWhenUsed="0"/>
+    <w:lsdException w:name="Medium Shading 1 Accent 6" w:semiHidden="0" w:uiPriority="63" w:unhideWhenUsed="0"/>
+    <w:lsdException w:name="Medium Shading 2 Accent 6" w:semiHidden="0" w:uiPriority="64" w:unhideWhenUsed="0"/>
+    <w:lsdException w:name="Medium List 1 Accent 6" w:semiHidden="0" w:uiPriority="65" w:unhideWhenUsed="0"/>
+    <w:lsdException w:name="Medium List 2 Accent 6" w:semiHidden="0" w:uiPriority="66" w:unhideWhenUsed="0"/>
+    <w:lsdException w:name="Medium Grid 1 Accent 6" w:semiHidden="0" w:uiPriority="67" w:unhideWhenUsed="0"/>
+    <w:lsdException w:name="Medium Grid 2 Accent 6" w:semiHidden="0" w:uiPriority="68" w:unhideWhenUsed="0"/>
+    <w:lsdException w:name="Medium Grid 3 Accent 6" w:semiHidden="0" w:uiPriority="69" w:unhideWhenUsed="0"/>
+    <w:lsdException w:name="Dark List Accent 6" w:semiHidden="0" w:uiPriority="70" w:unhideWhenUsed="0"/>
+    <w:lsdException w:name="Colorful Shading Accent 6" w:semiHidden="0" w:uiPriority="71" w:unhideWhenUsed="0"/>
+    <w:lsdException w:name="Colorful List Accent 6" w:semiHidden="0" w:uiPriority="72" w:unhideWhenUsed="0"/>
+    <w:lsdException w:name="Colorful Grid Accent 6" w:semiHidden="0" w:uiPriority="73" w:unhideWhenUsed="0"/>
+    <w:lsdException w:name="Subtle Emphasis" w:semiHidden="0" w:uiPriority="19" w:unhideWhenUsed="0" w:qFormat="1"/>
+    <w:lsdException w:name="Intense Emphasis" w:semiHidden="0" w:uiPriority="21" w:unhideWhenUsed="0" w:qFormat="1"/>
+    <w:lsdException w:name="Subtle Reference" w:semiHidden="0" w:uiPriority="31" w:unhideWhenUsed="0" w:qFormat="1"/>
+    <w:lsdException w:name="Intense Reference" w:semiHidden="0" w:uiPriority="32" w:unhideWhenUsed="0" w:qFormat="1"/>
+    <w:lsdException w:name="Book Title" w:semiHidden="0" w:uiPriority="33" w:unhideWhenUsed="0" w:qFormat="1"/>
+    <w:lsdException w:name="Bibliography" w:uiPriority="37"/>
+    <w:lsdException w:name="TOC Heading" w:uiPriority="39" w:qFormat="1"/>
+  </w:latentStyles>
+  <w:style w:type="paragraph" w:default="1" w:styleId="a">
+    <w:name w:val="Normal"/>
+    <w:qFormat/>
+    <w:rsid w:val="0022378E"/>
+  </w:style>
+  <w:style w:type="paragraph" w:styleId="1">
+    <w:name w:val="heading 1"/>
+    <w:basedOn w:val="a"/>
+    <w:next w:val="a"/>
+    <w:link w:val="10"/>
+    <w:uiPriority w:val="9"/>
+    <w:qFormat/>
+    <w:rsid w:val="008A191F"/>
+    <w:pPr>
+      <w:keepNext/>
+      <w:keepLines/>
+      <w:spacing w:before="360" w:after="80"/>
+      <w:outlineLvl w:val="0"/>
+    </w:pPr>
+    <w:rPr>
+      <w:rFonts w:asciiTheme="majorHAnsi" w:eastAsiaTheme="majorEastAsia" w:hAnsiTheme="majorHAnsi" w:cstheme="majorBidi"/>
+      <w:color w:val="0F4761" w:themeColor="accent1" w:themeShade="BF"/>
+      <w:sz w:val="40"/>
+      <w:szCs w:val="40"/>
+    </w:rPr>
+  </w:style>
+  <w:style w:type="paragraph" w:styleId="2">
+    <w:name w:val="heading 2"/>
+    <w:basedOn w:val="a"/>
+    <w:next w:val="a"/>
+    <w:link w:val="20"/>
+    <w:uiPriority w:val="9"/>
+    <w:semiHidden/>
+    <w:unhideWhenUsed/>
+    <w:qFormat/>
+    <w:rsid w:val="008A191F"/>
+    <w:pPr>
+      <w:keepNext/>
+      <w:keepLines/>
+      <w:spacing w:before="160" w:after="80"/>
+      <w:outlineLvl w:val="1"/>
+    </w:pPr>
+    <w:rPr>
+      <w:rFonts w:asciiTheme="majorHAnsi" w:eastAsiaTheme="majorEastAsia" w:hAnsiTheme="majorHAnsi" w:cstheme="majorBidi"/>
+      <w:color w:val="0F4761" w:themeColor="accent1" w:themeShade="BF"/>
+      <w:sz w:val="32"/>
+      <w:szCs w:val="32"/>
+    </w:rPr>
+  </w:style>
+  <w:style w:type="paragraph" w:styleId="3">
+    <w:name w:val="heading 3"/>
+    <w:basedOn w:val="a"/>
+    <w:next w:val="a"/>
+    <w:link w:val="30"/>
+    <w:uiPriority w:val="9"/>
+    <w:semiHidden/>
+    <w:unhideWhenUsed/>
+    <w:qFormat/>
+    <w:rsid w:val="008A191F"/>
+    <w:pPr>
+      <w:keepNext/>
+      <w:keepLines/>
+      <w:spacing w:before="160" w:after="80"/>
+      <w:outlineLvl w:val="2"/>
+    </w:pPr>
+    <w:rPr>
+      <w:rFonts w:eastAsiaTheme="majorEastAsia" w:cstheme="majorBidi"/>
+      <w:color w:val="0F4761" w:themeColor="accent1" w:themeShade="BF"/>
+      <w:sz w:val="28"/>
+      <w:szCs w:val="28"/>
+    </w:rPr>
+  </w:style>
+  <w:style w:type="paragraph" w:styleId="4">
+    <w:name w:val="heading 4"/>
+    <w:basedOn w:val="a"/>
+    <w:next w:val="a"/>
+    <w:link w:val="40"/>
+    <w:uiPriority w:val="9"/>
+    <w:semiHidden/>
+    <w:unhideWhenUsed/>
+    <w:qFormat/>
+    <w:rsid w:val="008A191F"/>
+    <w:pPr>
+      <w:keepNext/>
+      <w:keepLines/>
+      <w:spacing w:before="80" w:after="40"/>
+      <w:outlineLvl w:val="3"/>
+    </w:pPr>
+    <w:rPr>
+      <w:rFonts w:eastAsiaTheme="majorEastAsia" w:cstheme="majorBidi"/>
+      <w:i/>
+      <w:iCs/>
+      <w:color w:val="0F4761" w:themeColor="accent1" w:themeShade="BF"/>
+    </w:rPr>
+  </w:style>
+  <w:style w:type="paragraph" w:styleId="5">
+    <w:name w:val="heading 5"/>
+    <w:basedOn w:val="a"/>
+    <w:next w:val="a"/>
+    <w:link w:val="50"/>
+    <w:uiPriority w:val="9"/>
+    <w:semiHidden/>
+    <w:unhideWhenUsed/>
+    <w:qFormat/>
+    <w:rsid w:val="008A191F"/>
+    <w:pPr>
+      <w:keepNext/>
+      <w:keepLines/>
+      <w:spacing w:before="80" w:after="40"/>
+      <w:outlineLvl w:val="4"/>
+    </w:pPr>
+    <w:rPr>
+      <w:rFonts w:eastAsiaTheme="majorEastAsia" w:cstheme="majorBidi"/>
+      <w:color w:val="0F4761" w:themeColor="accent1" w:themeShade="BF"/>
+    </w:rPr>
+  </w:style>
+  <w:style w:type="paragraph" w:styleId="6">
+    <w:name w:val="heading 6"/>
+    <w:basedOn w:val="a"/>
+    <w:next w:val="a"/>
+    <w:link w:val="60"/>
+    <w:uiPriority w:val="9"/>
+    <w:semiHidden/>
+    <w:unhideWhenUsed/>
+    <w:qFormat/>
+    <w:rsid w:val="008A191F"/>
+    <w:pPr>
+      <w:keepNext/>
+      <w:keepLines/>
+      <w:spacing w:before="40" w:after="0"/>
+      <w:outlineLvl w:val="5"/>
+    </w:pPr>
+    <w:rPr>
+      <w:rFonts w:eastAsiaTheme="majorEastAsia" w:cstheme="majorBidi"/>
+      <w:i/>
+      <w:iCs/>
+      <w:color w:val="595959" w:themeColor="text1" w:themeTint="A6"/>
+    </w:rPr>
+  </w:style>
+  <w:style w:type="paragraph" w:styleId="7">
+    <w:name w:val="heading 7"/>
+    <w:basedOn w:val="a"/>
+    <w:next w:val="a"/>
+    <w:link w:val="70"/>
+    <w:uiPriority w:val="9"/>
+    <w:semiHidden/>
+    <w:unhideWhenUsed/>
+    <w:qFormat/>
+    <w:rsid w:val="008A191F"/>
+    <w:pPr>
+      <w:keepNext/>
+      <w:keepLines/>
+      <w:spacing w:before="40" w:after="0"/>
+      <w:outlineLvl w:val="6"/>
+    </w:pPr>
+    <w:rPr>
+      <w:rFonts w:eastAsiaTheme="majorEastAsia" w:cstheme="majorBidi"/>
+      <w:color w:val="595959" w:themeColor="text1" w:themeTint="A6"/>
+    </w:rPr>
+  </w:style>
+  <w:style w:type="paragraph" w:styleId="8">
+    <w:name w:val="heading 8"/>
+    <w:basedOn w:val="a"/>
+    <w:next w:val="a"/>
+    <w:link w:val="80"/>
+    <w:uiPriority w:val="9"/>
+    <w:semiHidden/>
+    <w:unhideWhenUsed/>
+    <w:qFormat/>
+    <w:rsid w:val="008A191F"/>
+    <w:pPr>
+      <w:keepNext/>
+      <w:keepLines/>
+      <w:spacing w:after="0"/>
+      <w:outlineLvl w:val="7"/>
+    </w:pPr>
+    <w:rPr>
+      <w:rFonts w:eastAsiaTheme="majorEastAsia" w:cstheme="majorBidi"/>
+      <w:i/>
+      <w:iCs/>
+      <w:color w:val="272727" w:themeColor="text1" w:themeTint="D8"/>
+    </w:rPr>
+  </w:style>
+  <w:style w:type="paragraph" w:styleId="9">
+    <w:name w:val="heading 9"/>
+    <w:basedOn w:val="a"/>
+    <w:next w:val="a"/>
+    <w:link w:val="90"/>
+    <w:uiPriority w:val="9"/>
+    <w:semiHidden/>
+    <w:unhideWhenUsed/>
+    <w:qFormat/>
+    <w:rsid w:val="008A191F"/>
+    <w:pPr>
+      <w:keepNext/>
+      <w:keepLines/>
+      <w:spacing w:after="0"/>
+      <w:outlineLvl w:val="8"/>
+    </w:pPr>
+    <w:rPr>
+      <w:rFonts w:eastAsiaTheme="majorEastAsia" w:cstheme="majorBidi"/>
+      <w:color w:val="272727" w:themeColor="text1" w:themeTint="D8"/>
+    </w:rPr>
+  </w:style>
+  <w:style w:type="character" w:default="1" w:styleId="a0">
+    <w:name w:val="Default Paragraph Font"/>
+    <w:uiPriority w:val="1"/>
+    <w:semiHidden/>
+    <w:unhideWhenUsed/>
+  </w:style>
+  <w:style w:type="table" w:default="1" w:styleId="a1">
+    <w:name w:val="Normal Table"/>
+    <w:uiPriority w:val="99"/>
+    <w:semiHidden/>
+    <w:unhideWhenUsed/>
+    <w:tblPr>
+      <w:tblInd w:w="0" w:type="dxa"/>
+      <w:tblCellMar>
+        <w:top w:w="0" w:type="dxa"/>
+        <w:left w:w="108" w:type="dxa"/>
+        <w:bottom w:w="0" w:type="dxa"/>
+        <w:right w:w="108" w:type="dxa"/>
+      </w:tblCellMar>
+    </w:tblPr>
+  </w:style>
+  <w:style w:type="numbering" w:default="1" w:styleId="a2">
+    <w:name w:val="No List"/>
+    <w:uiPriority w:val="99"/>
+    <w:semiHidden/>
+    <w:unhideWhenUsed/>
+  </w:style>
+  <w:style w:type="character" w:customStyle="1" w:styleId="10">
+    <w:name w:val="Заголовок 1 Знак"/>
+    <w:basedOn w:val="a0"/>
+    <w:link w:val="1"/>
+    <w:uiPriority w:val="9"/>
+    <w:rsid w:val="008A191F"/>
+    <w:rPr>
+      <w:rFonts w:asciiTheme="majorHAnsi" w:eastAsiaTheme="majorEastAsia" w:hAnsiTheme="majorHAnsi" w:cstheme="majorBidi"/>
+      <w:color w:val="0F4761" w:themeColor="accent1" w:themeShade="BF"/>
+      <w:sz w:val="40"/>
+      <w:szCs w:val="40"/>
+    </w:rPr>
+  </w:style>
+  <w:style w:type="character" w:customStyle="1" w:styleId="20">
+    <w:name w:val="Заголовок 2 Знак"/>
+    <w:basedOn w:val="a0"/>
+    <w:link w:val="2"/>
+    <w:uiPriority w:val="9"/>
+    <w:semiHidden/>
+    <w:rsid w:val="008A191F"/>
+    <w:rPr>
+      <w:rFonts w:asciiTheme="majorHAnsi" w:eastAsiaTheme="majorEastAsia" w:hAnsiTheme="majorHAnsi" w:cstheme="majorBidi"/>
+      <w:color w:val="0F4761" w:themeColor="accent1" w:themeShade="BF"/>
+      <w:sz w:val="32"/>
+      <w:szCs w:val="32"/>
+    </w:rPr>
+  </w:style>
+  <w:style w:type="character" w:customStyle="1" w:styleId="30">
+    <w:name w:val="Заголовок 3 Знак"/>
+    <w:basedOn w:val="a0"/>
+    <w:link w:val="3"/>
+    <w:uiPriority w:val="9"/>
+    <w:semiHidden/>
+    <w:rsid w:val="008A191F"/>
+    <w:rPr>
+      <w:rFonts w:eastAsiaTheme="majorEastAsia" w:cstheme="majorBidi"/>
+      <w:color w:val="0F4761" w:themeColor="accent1" w:themeShade="BF"/>
+      <w:sz w:val="28"/>
+      <w:szCs w:val="28"/>
+    </w:rPr>
+  </w:style>
+  <w:style w:type="character" w:customStyle="1" w:styleId="40">
+    <w:name w:val="Заголовок 4 Знак"/>
+    <w:basedOn w:val="a0"/>
+    <w:link w:val="4"/>
+    <w:uiPriority w:val="9"/>
+    <w:semiHidden/>
+    <w:rsid w:val="008A191F"/>
+    <w:rPr>
+      <w:rFonts w:eastAsiaTheme="majorEastAsia" w:cstheme="majorBidi"/>
+      <w:i/>
+      <w:iCs/>
+      <w:color w:val="0F4761" w:themeColor="accent1" w:themeShade="BF"/>
+    </w:rPr>
+  </w:style>
+  <w:style w:type="character" w:customStyle="1" w:styleId="50">
+    <w:name w:val="Заголовок 5 Знак"/>
+    <w:basedOn w:val="a0"/>
+    <w:link w:val="5"/>
+    <w:uiPriority w:val="9"/>
+    <w:semiHidden/>
+    <w:rsid w:val="008A191F"/>
+    <w:rPr>
+      <w:rFonts w:eastAsiaTheme="majorEastAsia" w:cstheme="majorBidi"/>
+      <w:color w:val="0F4761" w:themeColor="accent1" w:themeShade="BF"/>
+    </w:rPr>
+  </w:style>
+  <w:style w:type="character" w:customStyle="1" w:styleId="60">
+    <w:name w:val="Заголовок 6 Знак"/>
+    <w:basedOn w:val="a0"/>
+    <w:link w:val="6"/>
+    <w:uiPriority w:val="9"/>
+    <w:semiHidden/>
+    <w:rsid w:val="008A191F"/>
+    <w:rPr>
+      <w:rFonts w:eastAsiaTheme="majorEastAsia" w:cstheme="majorBidi"/>
+      <w:i/>
+      <w:iCs/>
+      <w:color w:val="595959" w:themeColor="text1" w:themeTint="A6"/>
+    </w:rPr>
+  </w:style>
+  <w:style w:type="character" w:customStyle="1" w:styleId="70">
+    <w:name w:val="Заголовок 7 Знак"/>
+    <w:basedOn w:val="a0"/>
+    <w:link w:val="7"/>
+    <w:uiPriority w:val="9"/>
+    <w:semiHidden/>
+    <w:rsid w:val="008A191F"/>
+    <w:rPr>
+      <w:rFonts w:eastAsiaTheme="majorEastAsia" w:cstheme="majorBidi"/>
+      <w:color w:val="595959" w:themeColor="text1" w:themeTint="A6"/>
+    </w:rPr>
+  </w:style>
+  <w:style w:type="character" w:customStyle="1" w:styleId="80">
+    <w:name w:val="Заголовок 8 Знак"/>
+    <w:basedOn w:val="a0"/>
+    <w:link w:val="8"/>
+    <w:uiPriority w:val="9"/>
+    <w:semiHidden/>
+    <w:rsid w:val="008A191F"/>
+    <w:rPr>
+      <w:rFonts w:eastAsiaTheme="majorEastAsia" w:cstheme="majorBidi"/>
+      <w:i/>
+      <w:iCs/>
+      <w:color w:val="272727" w:themeColor="text1" w:themeTint="D8"/>
+    </w:rPr>
+  </w:style>
+  <w:style w:type="character" w:customStyle="1" w:styleId="90">
+    <w:name w:val="Заголовок 9 Знак"/>
+    <w:basedOn w:val="a0"/>
+    <w:link w:val="9"/>
+    <w:uiPriority w:val="9"/>
+    <w:semiHidden/>
+    <w:rsid w:val="008A191F"/>
+    <w:rPr>
+      <w:rFonts w:eastAsiaTheme="majorEastAsia" w:cstheme="majorBidi"/>
+      <w:color w:val="272727" w:themeColor="text1" w:themeTint="D8"/>
+    </w:rPr>
+  </w:style>
+  <w:style w:type="paragraph" w:styleId="a3">
+    <w:name w:val="Title"/>
+    <w:basedOn w:val="a"/>
+    <w:next w:val="a"/>
+    <w:link w:val="a4"/>
+    <w:uiPriority w:val="10"/>
+    <w:qFormat/>
+    <w:rsid w:val="008A191F"/>
+    <w:pPr>
+      <w:spacing w:after="80" w:line="240" w:lineRule="auto"/>
+      <w:contextualSpacing/>
+    </w:pPr>
+    <w:rPr>
+      <w:rFonts w:asciiTheme="majorHAnsi" w:eastAsiaTheme="majorEastAsia" w:hAnsiTheme="majorHAnsi" w:cstheme="majorBidi"/>
+      <w:spacing w:val="-10"/>
+      <w:kern w:val="28"/>
+      <w:sz w:val="56"/>
+      <w:szCs w:val="56"/>
+    </w:rPr>
+  </w:style>
+  <w:style w:type="character" w:customStyle="1" w:styleId="a4">
+    <w:name w:val="Название Знак"/>
+    <w:basedOn w:val="a0"/>
+    <w:link w:val="a3"/>
+    <w:uiPriority w:val="10"/>
+    <w:rsid w:val="008A191F"/>
+    <w:rPr>
+      <w:rFonts w:asciiTheme="majorHAnsi" w:eastAsiaTheme="majorEastAsia" w:hAnsiTheme="majorHAnsi" w:cstheme="majorBidi"/>
+      <w:spacing w:val="-10"/>
+      <w:kern w:val="28"/>
+      <w:sz w:val="56"/>
+      <w:szCs w:val="56"/>
+    </w:rPr>
+  </w:style>
+  <w:style w:type="paragraph" w:styleId="a5">
+    <w:name w:val="Subtitle"/>
+    <w:basedOn w:val="a"/>
+    <w:next w:val="a"/>
+    <w:link w:val="a6"/>
+    <w:uiPriority w:val="11"/>
+    <w:qFormat/>
+    <w:rsid w:val="008A191F"/>
+    <w:pPr>
+      <w:numPr>
+        <w:ilvl w:val="1"/>
+      </w:numPr>
+    </w:pPr>
+    <w:rPr>
+      <w:rFonts w:eastAsiaTheme="majorEastAsia" w:cstheme="majorBidi"/>
+      <w:color w:val="595959" w:themeColor="text1" w:themeTint="A6"/>
+      <w:spacing w:val="15"/>
+      <w:sz w:val="28"/>
+      <w:szCs w:val="28"/>
+    </w:rPr>
+  </w:style>
+  <w:style w:type="character" w:customStyle="1" w:styleId="a6">
+    <w:name w:val="Подзаголовок Знак"/>
+    <w:basedOn w:val="a0"/>
+    <w:link w:val="a5"/>
+    <w:uiPriority w:val="11"/>
+    <w:rsid w:val="008A191F"/>
+    <w:rPr>
+      <w:rFonts w:eastAsiaTheme="majorEastAsia" w:cstheme="majorBidi"/>
+      <w:color w:val="595959" w:themeColor="text1" w:themeTint="A6"/>
+      <w:spacing w:val="15"/>
+      <w:sz w:val="28"/>
+      <w:szCs w:val="28"/>
+    </w:rPr>
+  </w:style>
+  <w:style w:type="paragraph" w:styleId="21">
+    <w:name w:val="Quote"/>
+    <w:basedOn w:val="a"/>
+    <w:next w:val="a"/>
+    <w:link w:val="22"/>
+    <w:uiPriority w:val="29"/>
+    <w:qFormat/>
+    <w:rsid w:val="008A191F"/>
+    <w:pPr>
+      <w:spacing w:before="160"/>
+      <w:jc w:val="center"/>
+    </w:pPr>
+    <w:rPr>
+      <w:i/>
+      <w:iCs/>
+      <w:color w:val="404040" w:themeColor="text1" w:themeTint="BF"/>
+    </w:rPr>
+  </w:style>
+  <w:style w:type="character" w:customStyle="1" w:styleId="22">
+    <w:name w:val="Цитата 2 Знак"/>
+    <w:basedOn w:val="a0"/>
+    <w:link w:val="21"/>
+    <w:uiPriority w:val="29"/>
+    <w:rsid w:val="008A191F"/>
+    <w:rPr>
+      <w:i/>
+      <w:iCs/>
+      <w:color w:val="404040" w:themeColor="text1" w:themeTint="BF"/>
+    </w:rPr>
+  </w:style>
+  <w:style w:type="paragraph" w:styleId="a7">
+    <w:name w:val="List Paragraph"/>
+    <w:basedOn w:val="a"/>
+    <w:uiPriority w:val="34"/>
+    <w:qFormat/>
+    <w:rsid w:val="008A191F"/>
+    <w:pPr>
+      <w:ind w:left="720"/>
+      <w:contextualSpacing/>
+    </w:pPr>
+  </w:style>
+  <w:style w:type="character" w:styleId="a8">
+    <w:name w:val="Intense Emphasis"/>
+    <w:basedOn w:val="a0"/>
+    <w:uiPriority w:val="21"/>
+    <w:qFormat/>
+    <w:rsid w:val="008A191F"/>
+    <w:rPr>
+      <w:i/>
+      <w:iCs/>
+      <w:color w:val="0F4761" w:themeColor="accent1" w:themeShade="BF"/>
+    </w:rPr>
+  </w:style>
+  <w:style w:type="paragraph" w:styleId="a9">
+    <w:name w:val="Intense Quote"/>
+    <w:basedOn w:val="a"/>
+    <w:next w:val="a"/>
+    <w:link w:val="aa"/>
+    <w:uiPriority w:val="30"/>
+    <w:qFormat/>
+    <w:rsid w:val="008A191F"/>
+    <w:pPr>
+      <w:pBdr>
+        <w:top w:val="single" w:sz="4" w:space="10" w:color="0F4761" w:themeColor="accent1" w:themeShade="BF"/>
+        <w:bottom w:val="single" w:sz="4" w:space="10" w:color="0F4761" w:themeColor="accent1" w:themeShade="BF"/>
+      </w:pBdr>
+      <w:spacing w:before="360" w:after="360"/>
+      <w:ind w:left="864" w:right="864"/>
+      <w:jc w:val="center"/>
+    </w:pPr>
+    <w:rPr>
+      <w:i/>
+      <w:iCs/>
+      <w:color w:val="0F4761" w:themeColor="accent1" w:themeShade="BF"/>
+    </w:rPr>
+  </w:style>
+  <w:style w:type="character" w:customStyle="1" w:styleId="aa">
+    <w:name w:val="Выделенная цитата Знак"/>
+    <w:basedOn w:val="a0"/>
+    <w:link w:val="a9"/>
+    <w:uiPriority w:val="30"/>
+    <w:rsid w:val="008A191F"/>
+    <w:rPr>
+      <w:i/>
+      <w:iCs/>
+      <w:color w:val="0F4761" w:themeColor="accent1" w:themeShade="BF"/>
+    </w:rPr>
+  </w:style>
+  <w:style w:type="character" w:styleId="ab">
+    <w:name w:val="Intense Reference"/>
+    <w:basedOn w:val="a0"/>
+    <w:uiPriority w:val="32"/>
+    <w:qFormat/>
+    <w:rsid w:val="008A191F"/>
+    <w:rPr>
+      <w:b/>
+      <w:bCs/>
+      <w:smallCaps/>
+      <w:color w:val="0F4761" w:themeColor="accent1" w:themeShade="BF"/>
+      <w:spacing w:val="5"/>
+    </w:rPr>
+  </w:style>
+  <w:style w:type="paragraph" w:styleId="ac">
+    <w:name w:val="Balloon Text"/>
+    <w:basedOn w:val="a"/>
+    <w:link w:val="ad"/>
+    <w:uiPriority w:val="99"/>
+    <w:semiHidden/>
+    <w:unhideWhenUsed/>
+    <w:rsid w:val="00D43827"/>
+    <w:pPr>
+      <w:spacing w:after="0" w:line="240" w:lineRule="auto"/>
+    </w:pPr>
+    <w:rPr>
+      <w:rFonts w:ascii="Tahoma" w:hAnsi="Tahoma" w:cs="Tahoma"/>
+      <w:sz w:val="16"/>
+      <w:szCs w:val="16"/>
+    </w:rPr>
+  </w:style>
+  <w:style w:type="character" w:customStyle="1" w:styleId="ad">
+    <w:name w:val="Текст выноски Знак"/>
+    <w:basedOn w:val="a0"/>
+    <w:link w:val="ac"/>
+    <w:uiPriority w:val="99"/>
+    <w:semiHidden/>
+    <w:rsid w:val="00D43827"/>
+    <w:rPr>
+      <w:rFonts w:ascii="Tahoma" w:hAnsi="Tahoma" w:cs="Tahoma"/>
+      <w:sz w:val="16"/>
+      <w:szCs w:val="16"/>
+    </w:rPr>
+  </w:style>
+  <w:style w:type="character" w:styleId="ae">
+    <w:name w:val="Hyperlink"/>
+    <w:basedOn w:val="a0"/>
+    <w:uiPriority w:val="99"/>
+    <w:unhideWhenUsed/>
+    <w:rsid w:val="0022378E"/>
+    <w:rPr>
+      <w:color w:val="467886" w:themeColor="hyperlink"/>
+      <w:u w:val="single"/>
     </w:rPr>
   </w:style>
 </w:styles>
@@ -1733,7 +3453,7 @@
   <a:extraClrSchemeLst/>
   <a:extLst>
     <a:ext uri="{05A4C25C-085E-4340-85A3-A5531E510DB2}">
-      <thm15:themeFamily xmlns:thm15="http://schemas.microsoft.com/office/thememl/2012/main" name="Office Theme" id="{2E142A2C-CD16-42D6-873A-C26D2A0506FA}" vid="{1BDDFF52-6CD6-40A5-AB3C-68EB2F1E4D0A}"/>
+      <thm15:themeFamily xmlns:thm15="http://schemas.microsoft.com/office/thememl/2012/main" xmlns="" name="Office Theme" id="{2E142A2C-CD16-42D6-873A-C26D2A0506FA}" vid="{1BDDFF52-6CD6-40A5-AB3C-68EB2F1E4D0A}"/>
     </a:ext>
   </a:extLst>
 </a:theme>

</xml_diff>